<commit_message>
added django & redis
</commit_message>
<xml_diff>
--- a/Linux/Linux Commands.docx
+++ b/Linux/Linux Commands.docx
@@ -1,6 +1,6 @@
 
 <file path=word/document.xml><?xml version="1.0" encoding="utf-8"?>
-<w:document xmlns:wpc="http://schemas.microsoft.com/office/word/2010/wordprocessingCanvas" xmlns:cx="http://schemas.microsoft.com/office/drawing/2014/chartex" xmlns:cx1="http://schemas.microsoft.com/office/drawing/2015/9/8/chartex" xmlns:cx2="http://schemas.microsoft.com/office/drawing/2015/10/21/chartex" xmlns:cx3="http://schemas.microsoft.com/office/drawing/2016/5/9/chartex" xmlns:cx4="http://schemas.microsoft.com/office/drawing/2016/5/10/chartex" xmlns:cx5="http://schemas.microsoft.com/office/drawing/2016/5/11/chartex" xmlns:cx6="http://schemas.microsoft.com/office/drawing/2016/5/12/chartex" xmlns:cx7="http://schemas.microsoft.com/office/drawing/2016/5/13/chartex" xmlns:cx8="http://schemas.microsoft.com/office/drawing/2016/5/14/chartex" xmlns:mc="http://schemas.openxmlformats.org/markup-compatibility/2006" xmlns:aink="http://schemas.microsoft.com/office/drawing/2016/ink" xmlns:am3d="http://schemas.microsoft.com/office/drawing/2017/model3d" xmlns:o="urn:schemas-microsoft-com:office:office" xmlns:r="http://schemas.openxmlformats.org/officeDocument/2006/relationships" xmlns:m="http://schemas.openxmlformats.org/officeDocument/2006/math" xmlns:v="urn:schemas-microsoft-com:vml" xmlns:wp14="http://schemas.microsoft.com/office/word/2010/wordprocessingDrawing" xmlns:wp="http://schemas.openxmlformats.org/drawingml/2006/wordprocessingDrawing" xmlns:w10="urn:schemas-microsoft-com:office:word" xmlns:w="http://schemas.openxmlformats.org/wordprocessingml/2006/main" xmlns:w14="http://schemas.microsoft.com/office/word/2010/wordml" xmlns:w15="http://schemas.microsoft.com/office/word/2012/wordml" xmlns:w16cex="http://schemas.microsoft.com/office/word/2018/wordml/cex" xmlns:w16cid="http://schemas.microsoft.com/office/word/2016/wordml/cid" xmlns:w16="http://schemas.microsoft.com/office/word/2018/wordml" xmlns:w16sdtdh="http://schemas.microsoft.com/office/word/2020/wordml/sdtdatahash" xmlns:w16se="http://schemas.microsoft.com/office/word/2015/wordml/symex" xmlns:wpg="http://schemas.microsoft.com/office/word/2010/wordprocessingGroup" xmlns:wpi="http://schemas.microsoft.com/office/word/2010/wordprocessingInk" xmlns:wne="http://schemas.microsoft.com/office/word/2006/wordml" xmlns:wps="http://schemas.microsoft.com/office/word/2010/wordprocessingShape" mc:Ignorable="w14 w15 w16se w16cid w16 w16cex w16sdtdh wp14">
+<w:document xmlns:wpc="http://schemas.microsoft.com/office/word/2010/wordprocessingCanvas" xmlns:mc="http://schemas.openxmlformats.org/markup-compatibility/2006" xmlns:o="urn:schemas-microsoft-com:office:office" xmlns:r="http://schemas.openxmlformats.org/officeDocument/2006/relationships" xmlns:m="http://schemas.openxmlformats.org/officeDocument/2006/math" xmlns:v="urn:schemas-microsoft-com:vml" xmlns:wp14="http://schemas.microsoft.com/office/word/2010/wordprocessingDrawing" xmlns:wp="http://schemas.openxmlformats.org/drawingml/2006/wordprocessingDrawing" xmlns:w="http://schemas.openxmlformats.org/wordprocessingml/2006/main" xmlns:w14="http://schemas.microsoft.com/office/word/2010/wordml" xmlns:w10="urn:schemas-microsoft-com:office:word" xmlns:w15="http://schemas.microsoft.com/office/word/2012/wordml" xmlns:wpg="http://schemas.microsoft.com/office/word/2010/wordprocessingGroup" xmlns:wpi="http://schemas.microsoft.com/office/word/2010/wordprocessingInk" xmlns:wne="http://schemas.microsoft.com/office/word/2006/wordml" xmlns:wps="http://schemas.microsoft.com/office/word/2010/wordprocessingShape" xmlns:wpsCustomData="http://www.wps.cn/officeDocument/2013/wpsCustomData" mc:Ignorable="w14 w15 wp14">
   <w:body>
     <w:p>
       <w:pPr>
@@ -10,7 +10,6 @@
           <w:szCs w:val="24"/>
         </w:rPr>
       </w:pPr>
-      <w:proofErr w:type="spellStart"/>
       <w:r>
         <w:rPr>
           <w:rFonts w:ascii="Times New Roman" w:hAnsi="Times New Roman" w:cs="Times New Roman"/>
@@ -21,7 +20,6 @@
         </w:rPr>
         <w:t>pwd</w:t>
       </w:r>
-      <w:proofErr w:type="spellEnd"/>
       <w:r>
         <w:rPr>
           <w:rFonts w:ascii="Times New Roman" w:hAnsi="Times New Roman" w:cs="Times New Roman"/>
@@ -68,17 +66,7 @@
           <w:sz w:val="24"/>
           <w:szCs w:val="24"/>
         </w:rPr>
-        <w:t>cd</w:t>
-      </w:r>
-      <w:r>
-        <w:rPr>
-          <w:rFonts w:ascii="Times New Roman" w:hAnsi="Times New Roman" w:cs="Times New Roman"/>
-          <w:b/>
-          <w:bCs/>
-          <w:sz w:val="24"/>
-          <w:szCs w:val="24"/>
-        </w:rPr>
-        <w:t>,</w:t>
+        <w:t>cd,</w:t>
       </w:r>
       <w:r>
         <w:rPr>
@@ -104,15 +92,7 @@
           <w:sz w:val="24"/>
           <w:szCs w:val="24"/>
         </w:rPr>
-        <w:t xml:space="preserve"> </w:t>
-      </w:r>
-      <w:r>
-        <w:rPr>
-          <w:rFonts w:ascii="Times New Roman" w:hAnsi="Times New Roman" w:cs="Times New Roman"/>
-          <w:sz w:val="24"/>
-          <w:szCs w:val="24"/>
-        </w:rPr>
-        <w:t xml:space="preserve">– </w:t>
+        <w:t xml:space="preserve"> – </w:t>
       </w:r>
       <w:r>
         <w:rPr>
@@ -143,29 +123,7 @@
           <w:szCs w:val="24"/>
           <w:shd w:val="clear" w:color="auto" w:fill="FFFFFF"/>
         </w:rPr>
-        <w:t>to go straight to the home</w:t>
-      </w:r>
-      <w:r>
-        <w:rPr>
-          <w:rFonts w:ascii="Times New Roman" w:hAnsi="Times New Roman" w:cs="Times New Roman"/>
-          <w:color w:val="36344D"/>
-          <w:spacing w:val="5"/>
-          <w:sz w:val="24"/>
-          <w:szCs w:val="24"/>
-          <w:shd w:val="clear" w:color="auto" w:fill="FFFFFF"/>
-        </w:rPr>
-        <w:t>/user</w:t>
-      </w:r>
-      <w:r>
-        <w:rPr>
-          <w:rFonts w:ascii="Times New Roman" w:hAnsi="Times New Roman" w:cs="Times New Roman"/>
-          <w:color w:val="36344D"/>
-          <w:spacing w:val="5"/>
-          <w:sz w:val="24"/>
-          <w:szCs w:val="24"/>
-          <w:shd w:val="clear" w:color="auto" w:fill="FFFFFF"/>
-        </w:rPr>
-        <w:t xml:space="preserve"> </w:t>
+        <w:t xml:space="preserve">to go straight to the home/user </w:t>
       </w:r>
       <w:r>
         <w:rPr>
@@ -219,29 +177,7 @@
           <w:sz w:val="24"/>
           <w:szCs w:val="24"/>
         </w:rPr>
-        <w:t>cd</w:t>
-      </w:r>
-      <w:proofErr w:type="gramStart"/>
-      <w:r>
-        <w:rPr>
-          <w:rFonts w:ascii="Times New Roman" w:hAnsi="Times New Roman" w:cs="Times New Roman"/>
-          <w:b/>
-          <w:bCs/>
-          <w:sz w:val="24"/>
-          <w:szCs w:val="24"/>
-        </w:rPr>
-        <w:t xml:space="preserve"> ..</w:t>
-      </w:r>
-      <w:proofErr w:type="gramEnd"/>
-      <w:r>
-        <w:rPr>
-          <w:rFonts w:ascii="Times New Roman" w:hAnsi="Times New Roman" w:cs="Times New Roman"/>
-          <w:b/>
-          <w:bCs/>
-          <w:sz w:val="24"/>
-          <w:szCs w:val="24"/>
-        </w:rPr>
-        <w:t xml:space="preserve"> </w:t>
+        <w:t xml:space="preserve">cd .. </w:t>
       </w:r>
       <w:r>
         <w:rPr>
@@ -287,18 +223,7 @@
           <w:szCs w:val="24"/>
           <w:shd w:val="clear" w:color="auto" w:fill="FFFFFF"/>
         </w:rPr>
-        <w:t xml:space="preserve">to go straight to </w:t>
-      </w:r>
-      <w:r>
-        <w:rPr>
-          <w:rFonts w:ascii="Times New Roman" w:hAnsi="Times New Roman" w:cs="Times New Roman"/>
-          <w:color w:val="36344D"/>
-          <w:spacing w:val="5"/>
-          <w:sz w:val="24"/>
-          <w:szCs w:val="24"/>
-          <w:shd w:val="clear" w:color="auto" w:fill="FFFFFF"/>
-        </w:rPr>
-        <w:t xml:space="preserve">the </w:t>
+        <w:t xml:space="preserve">to go straight to the </w:t>
       </w:r>
       <w:r>
         <w:rPr>
@@ -342,31 +267,7 @@
           <w:sz w:val="24"/>
           <w:szCs w:val="24"/>
         </w:rPr>
-        <w:t xml:space="preserve"> to change the drive from C</w:t>
-      </w:r>
-      <w:r>
-        <w:rPr>
-          <w:rFonts w:ascii="Times New Roman" w:hAnsi="Times New Roman" w:cs="Times New Roman"/>
-          <w:sz w:val="24"/>
-          <w:szCs w:val="24"/>
-        </w:rPr>
-        <w:t xml:space="preserve"> </w:t>
-      </w:r>
-      <w:r>
-        <w:rPr>
-          <w:rFonts w:ascii="Times New Roman" w:hAnsi="Times New Roman" w:cs="Times New Roman"/>
-          <w:sz w:val="24"/>
-          <w:szCs w:val="24"/>
-        </w:rPr>
-        <w:t>=&gt; D</w:t>
-      </w:r>
-      <w:r>
-        <w:rPr>
-          <w:rFonts w:ascii="Times New Roman" w:hAnsi="Times New Roman" w:cs="Times New Roman"/>
-          <w:sz w:val="24"/>
-          <w:szCs w:val="24"/>
-        </w:rPr>
-        <w:t xml:space="preserve"> </w:t>
+        <w:t xml:space="preserve"> to change the drive from C =&gt; D </w:t>
       </w:r>
     </w:p>
     <w:p>
@@ -454,7 +355,7 @@
       </w:pPr>
       <w:r>
         <w:rPr>
-          <w:rStyle w:val="Strong"/>
+          <w:rStyle w:val="5"/>
           <w:rFonts w:ascii="Times New Roman" w:hAnsi="Times New Roman" w:cs="Times New Roman"/>
           <w:color w:val="36344D"/>
           <w:spacing w:val="5"/>
@@ -473,18 +374,7 @@
           <w:szCs w:val="24"/>
           <w:shd w:val="clear" w:color="auto" w:fill="FFFFFF"/>
         </w:rPr>
-        <w:t> </w:t>
-      </w:r>
-      <w:r>
-        <w:rPr>
-          <w:rFonts w:ascii="Times New Roman" w:hAnsi="Times New Roman" w:cs="Times New Roman"/>
-          <w:color w:val="36344D"/>
-          <w:spacing w:val="5"/>
-          <w:sz w:val="24"/>
-          <w:szCs w:val="24"/>
-          <w:shd w:val="clear" w:color="auto" w:fill="FFFFFF"/>
-        </w:rPr>
-        <w:t>- list all the files in the sub-directories as well</w:t>
+        <w:t> - list all the files in the sub-directories as well</w:t>
       </w:r>
     </w:p>
     <w:p>
@@ -630,20 +520,8 @@
           <w:sz w:val="24"/>
           <w:szCs w:val="24"/>
         </w:rPr>
-        <w:t xml:space="preserve">head </w:t>
-      </w:r>
-      <w:proofErr w:type="spellStart"/>
-      <w:r>
-        <w:rPr>
-          <w:rFonts w:ascii="Times New Roman" w:hAnsi="Times New Roman" w:cs="Times New Roman"/>
-          <w:b/>
-          <w:bCs/>
-          <w:sz w:val="24"/>
-          <w:szCs w:val="24"/>
-        </w:rPr>
-        <w:t>fileName</w:t>
-      </w:r>
-      <w:proofErr w:type="spellEnd"/>
+        <w:t>head fileName</w:t>
+      </w:r>
       <w:r>
         <w:rPr>
           <w:rFonts w:ascii="Times New Roman" w:hAnsi="Times New Roman" w:cs="Times New Roman"/>
@@ -665,27 +543,15 @@
       </w:pPr>
       <w:r>
         <w:rPr>
-          <w:rStyle w:val="Strong"/>
-          <w:rFonts w:ascii="Times New Roman" w:hAnsi="Times New Roman" w:cs="Times New Roman"/>
-          <w:color w:val="36344D"/>
-          <w:spacing w:val="5"/>
-          <w:sz w:val="24"/>
-          <w:szCs w:val="24"/>
-          <w:shd w:val="clear" w:color="auto" w:fill="FFFFFF"/>
-        </w:rPr>
-        <w:t>head -n 5 filename</w:t>
-      </w:r>
-      <w:r>
-        <w:rPr>
-          <w:rStyle w:val="Strong"/>
-          <w:rFonts w:ascii="Times New Roman" w:hAnsi="Times New Roman" w:cs="Times New Roman"/>
-          <w:color w:val="36344D"/>
-          <w:spacing w:val="5"/>
-          <w:sz w:val="24"/>
-          <w:szCs w:val="24"/>
-          <w:shd w:val="clear" w:color="auto" w:fill="FFFFFF"/>
-        </w:rPr>
-        <w:t xml:space="preserve"> - </w:t>
+          <w:rStyle w:val="5"/>
+          <w:rFonts w:ascii="Times New Roman" w:hAnsi="Times New Roman" w:cs="Times New Roman"/>
+          <w:color w:val="36344D"/>
+          <w:spacing w:val="5"/>
+          <w:sz w:val="24"/>
+          <w:szCs w:val="24"/>
+          <w:shd w:val="clear" w:color="auto" w:fill="FFFFFF"/>
+        </w:rPr>
+        <w:t xml:space="preserve">head -n 5 filename - </w:t>
       </w:r>
       <w:r>
         <w:rPr>
@@ -712,20 +578,8 @@
           <w:sz w:val="24"/>
           <w:szCs w:val="24"/>
         </w:rPr>
-        <w:t xml:space="preserve">tail </w:t>
-      </w:r>
-      <w:proofErr w:type="spellStart"/>
-      <w:r>
-        <w:rPr>
-          <w:rFonts w:ascii="Times New Roman" w:hAnsi="Times New Roman" w:cs="Times New Roman"/>
-          <w:b/>
-          <w:bCs/>
-          <w:sz w:val="24"/>
-          <w:szCs w:val="24"/>
-        </w:rPr>
-        <w:t>fileName</w:t>
-      </w:r>
-      <w:proofErr w:type="spellEnd"/>
+        <w:t>tail fileName</w:t>
+      </w:r>
       <w:r>
         <w:rPr>
           <w:rFonts w:ascii="Times New Roman" w:hAnsi="Times New Roman" w:cs="Times New Roman"/>
@@ -760,42 +614,8 @@
           <w:sz w:val="24"/>
           <w:szCs w:val="24"/>
         </w:rPr>
-        <w:t xml:space="preserve">mv </w:t>
-      </w:r>
-      <w:proofErr w:type="spellStart"/>
-      <w:r>
-        <w:rPr>
-          <w:rFonts w:ascii="Times New Roman" w:hAnsi="Times New Roman" w:cs="Times New Roman"/>
-          <w:b/>
-          <w:bCs/>
-          <w:sz w:val="24"/>
-          <w:szCs w:val="24"/>
-        </w:rPr>
-        <w:t>SourcePath</w:t>
-      </w:r>
-      <w:proofErr w:type="spellEnd"/>
-      <w:r>
-        <w:rPr>
-          <w:rFonts w:ascii="Times New Roman" w:hAnsi="Times New Roman" w:cs="Times New Roman"/>
-          <w:b/>
-          <w:bCs/>
-          <w:sz w:val="24"/>
-          <w:szCs w:val="24"/>
-        </w:rPr>
-        <w:t xml:space="preserve"> </w:t>
-      </w:r>
-      <w:proofErr w:type="spellStart"/>
-      <w:r>
-        <w:rPr>
-          <w:rFonts w:ascii="Times New Roman" w:hAnsi="Times New Roman" w:cs="Times New Roman"/>
-          <w:b/>
-          <w:bCs/>
-          <w:sz w:val="24"/>
-          <w:szCs w:val="24"/>
-        </w:rPr>
-        <w:t>DestinationPath</w:t>
-      </w:r>
-      <w:proofErr w:type="spellEnd"/>
+        <w:t>mv SourcePath DestinationPath</w:t>
+      </w:r>
       <w:r>
         <w:rPr>
           <w:rFonts w:ascii="Times New Roman" w:hAnsi="Times New Roman" w:cs="Times New Roman"/>
@@ -821,42 +641,8 @@
           <w:sz w:val="24"/>
           <w:szCs w:val="24"/>
         </w:rPr>
-        <w:t xml:space="preserve">cp </w:t>
-      </w:r>
-      <w:proofErr w:type="spellStart"/>
-      <w:r>
-        <w:rPr>
-          <w:rFonts w:ascii="Times New Roman" w:hAnsi="Times New Roman" w:cs="Times New Roman"/>
-          <w:b/>
-          <w:bCs/>
-          <w:sz w:val="24"/>
-          <w:szCs w:val="24"/>
-        </w:rPr>
-        <w:t>SourcePath</w:t>
-      </w:r>
-      <w:proofErr w:type="spellEnd"/>
-      <w:r>
-        <w:rPr>
-          <w:rFonts w:ascii="Times New Roman" w:hAnsi="Times New Roman" w:cs="Times New Roman"/>
-          <w:b/>
-          <w:bCs/>
-          <w:sz w:val="24"/>
-          <w:szCs w:val="24"/>
-        </w:rPr>
-        <w:t xml:space="preserve"> </w:t>
-      </w:r>
-      <w:proofErr w:type="spellStart"/>
-      <w:r>
-        <w:rPr>
-          <w:rFonts w:ascii="Times New Roman" w:hAnsi="Times New Roman" w:cs="Times New Roman"/>
-          <w:b/>
-          <w:bCs/>
-          <w:sz w:val="24"/>
-          <w:szCs w:val="24"/>
-        </w:rPr>
-        <w:t>DestinationPath</w:t>
-      </w:r>
-      <w:proofErr w:type="spellEnd"/>
+        <w:t>cp SourcePath DestinationPath</w:t>
+      </w:r>
       <w:r>
         <w:rPr>
           <w:rFonts w:ascii="Times New Roman" w:hAnsi="Times New Roman" w:cs="Times New Roman"/>
@@ -943,210 +729,126 @@
           <w:szCs w:val="24"/>
           <w:shd w:val="clear" w:color="auto" w:fill="FFFFFF"/>
         </w:rPr>
-        <w:t xml:space="preserve">alternative to </w:t>
-      </w:r>
-      <w:proofErr w:type="spellStart"/>
-      <w:proofErr w:type="gramStart"/>
-      <w:r>
-        <w:rPr>
-          <w:rFonts w:ascii="Times New Roman" w:hAnsi="Times New Roman" w:cs="Times New Roman"/>
-          <w:color w:val="36344D"/>
-          <w:spacing w:val="5"/>
-          <w:sz w:val="24"/>
-          <w:szCs w:val="24"/>
-          <w:shd w:val="clear" w:color="auto" w:fill="FFFFFF"/>
+        <w:t>alternative to rmdir(with content)</w:t>
+      </w:r>
+    </w:p>
+    <w:p>
+      <w:pPr>
+        <w:rPr>
+          <w:rFonts w:ascii="Times New Roman" w:hAnsi="Times New Roman" w:cs="Times New Roman"/>
+          <w:sz w:val="24"/>
+          <w:szCs w:val="24"/>
+        </w:rPr>
+      </w:pPr>
+    </w:p>
+    <w:p>
+      <w:pPr>
+        <w:rPr>
+          <w:rFonts w:ascii="Times New Roman" w:hAnsi="Times New Roman" w:cs="Times New Roman"/>
+          <w:sz w:val="24"/>
+          <w:szCs w:val="24"/>
+        </w:rPr>
+      </w:pPr>
+      <w:r>
+        <w:rPr>
+          <w:rFonts w:ascii="Times New Roman" w:hAnsi="Times New Roman" w:cs="Times New Roman"/>
+          <w:b/>
+          <w:bCs/>
+          <w:sz w:val="24"/>
+          <w:szCs w:val="24"/>
+        </w:rPr>
+        <w:t>locate</w:t>
+      </w:r>
+      <w:r>
+        <w:rPr>
+          <w:rFonts w:ascii="Times New Roman" w:hAnsi="Times New Roman" w:cs="Times New Roman"/>
+          <w:sz w:val="24"/>
+          <w:szCs w:val="24"/>
+        </w:rPr>
+        <w:t xml:space="preserve"> – search globally </w:t>
+      </w:r>
+    </w:p>
+    <w:p>
+      <w:pPr>
+        <w:rPr>
+          <w:rFonts w:ascii="Times New Roman" w:hAnsi="Times New Roman" w:cs="Times New Roman"/>
+          <w:sz w:val="24"/>
+          <w:szCs w:val="24"/>
+        </w:rPr>
+      </w:pPr>
+      <w:r>
+        <w:rPr>
+          <w:rFonts w:ascii="Times New Roman" w:hAnsi="Times New Roman" w:cs="Times New Roman"/>
+          <w:b/>
+          <w:bCs/>
+          <w:sz w:val="24"/>
+          <w:szCs w:val="24"/>
+        </w:rPr>
+        <w:t>find</w:t>
+      </w:r>
+      <w:r>
+        <w:rPr>
+          <w:rFonts w:ascii="Times New Roman" w:hAnsi="Times New Roman" w:cs="Times New Roman"/>
+          <w:sz w:val="24"/>
+          <w:szCs w:val="24"/>
+        </w:rPr>
+        <w:t xml:space="preserve"> – search for a file within a directory</w:t>
+      </w:r>
+    </w:p>
+    <w:p>
+      <w:pPr>
+        <w:rPr>
+          <w:rFonts w:ascii="Times New Roman" w:hAnsi="Times New Roman" w:cs="Times New Roman"/>
+          <w:sz w:val="24"/>
+          <w:szCs w:val="24"/>
+        </w:rPr>
+      </w:pPr>
+    </w:p>
+    <w:p>
+      <w:pPr>
+        <w:rPr>
+          <w:rFonts w:ascii="Times New Roman" w:hAnsi="Times New Roman" w:cs="Times New Roman"/>
+          <w:sz w:val="24"/>
+          <w:szCs w:val="24"/>
+        </w:rPr>
+      </w:pPr>
+      <w:r>
+        <w:rPr>
+          <w:rFonts w:ascii="Times New Roman" w:hAnsi="Times New Roman" w:cs="Times New Roman"/>
+          <w:b/>
+          <w:bCs/>
+          <w:sz w:val="24"/>
+          <w:szCs w:val="24"/>
+        </w:rPr>
+        <w:t xml:space="preserve">mkdir </w:t>
+      </w:r>
+      <w:r>
+        <w:rPr>
+          <w:rFonts w:ascii="Times New Roman" w:hAnsi="Times New Roman" w:cs="Times New Roman"/>
+          <w:sz w:val="24"/>
+          <w:szCs w:val="24"/>
+        </w:rPr>
+        <w:t>– make directory (i.e., folder)</w:t>
+      </w:r>
+    </w:p>
+    <w:p>
+      <w:pPr>
+        <w:rPr>
+          <w:rFonts w:ascii="Times New Roman" w:hAnsi="Times New Roman" w:cs="Times New Roman"/>
+          <w:sz w:val="24"/>
+          <w:szCs w:val="24"/>
+        </w:rPr>
+      </w:pPr>
+      <w:r>
+        <w:rPr>
+          <w:rFonts w:ascii="Times New Roman" w:hAnsi="Times New Roman" w:cs="Times New Roman"/>
+          <w:b/>
+          <w:bCs/>
+          <w:sz w:val="24"/>
+          <w:szCs w:val="24"/>
         </w:rPr>
         <w:t>rmdir</w:t>
       </w:r>
-      <w:proofErr w:type="spellEnd"/>
-      <w:r>
-        <w:rPr>
-          <w:rFonts w:ascii="Times New Roman" w:hAnsi="Times New Roman" w:cs="Times New Roman"/>
-          <w:color w:val="36344D"/>
-          <w:spacing w:val="5"/>
-          <w:sz w:val="24"/>
-          <w:szCs w:val="24"/>
-          <w:shd w:val="clear" w:color="auto" w:fill="FFFFFF"/>
-        </w:rPr>
-        <w:t>(</w:t>
-      </w:r>
-      <w:proofErr w:type="gramEnd"/>
-      <w:r>
-        <w:rPr>
-          <w:rFonts w:ascii="Times New Roman" w:hAnsi="Times New Roman" w:cs="Times New Roman"/>
-          <w:color w:val="36344D"/>
-          <w:spacing w:val="5"/>
-          <w:sz w:val="24"/>
-          <w:szCs w:val="24"/>
-          <w:shd w:val="clear" w:color="auto" w:fill="FFFFFF"/>
-        </w:rPr>
-        <w:t>with content)</w:t>
-      </w:r>
-    </w:p>
-    <w:p>
-      <w:pPr>
-        <w:rPr>
-          <w:rFonts w:ascii="Times New Roman" w:hAnsi="Times New Roman" w:cs="Times New Roman"/>
-          <w:sz w:val="24"/>
-          <w:szCs w:val="24"/>
-        </w:rPr>
-      </w:pPr>
-    </w:p>
-    <w:p>
-      <w:pPr>
-        <w:rPr>
-          <w:rFonts w:ascii="Times New Roman" w:hAnsi="Times New Roman" w:cs="Times New Roman"/>
-          <w:sz w:val="24"/>
-          <w:szCs w:val="24"/>
-        </w:rPr>
-      </w:pPr>
-      <w:r>
-        <w:rPr>
-          <w:rFonts w:ascii="Times New Roman" w:hAnsi="Times New Roman" w:cs="Times New Roman"/>
-          <w:b/>
-          <w:bCs/>
-          <w:sz w:val="24"/>
-          <w:szCs w:val="24"/>
-        </w:rPr>
-        <w:lastRenderedPageBreak/>
-        <w:t>locate</w:t>
-      </w:r>
-      <w:r>
-        <w:rPr>
-          <w:rFonts w:ascii="Times New Roman" w:hAnsi="Times New Roman" w:cs="Times New Roman"/>
-          <w:sz w:val="24"/>
-          <w:szCs w:val="24"/>
-        </w:rPr>
-        <w:t xml:space="preserve"> – search globally </w:t>
-      </w:r>
-    </w:p>
-    <w:p>
-      <w:pPr>
-        <w:rPr>
-          <w:rFonts w:ascii="Times New Roman" w:hAnsi="Times New Roman" w:cs="Times New Roman"/>
-          <w:sz w:val="24"/>
-          <w:szCs w:val="24"/>
-        </w:rPr>
-      </w:pPr>
-      <w:r>
-        <w:rPr>
-          <w:rFonts w:ascii="Times New Roman" w:hAnsi="Times New Roman" w:cs="Times New Roman"/>
-          <w:b/>
-          <w:bCs/>
-          <w:sz w:val="24"/>
-          <w:szCs w:val="24"/>
-        </w:rPr>
-        <w:t>find</w:t>
-      </w:r>
-      <w:r>
-        <w:rPr>
-          <w:rFonts w:ascii="Times New Roman" w:hAnsi="Times New Roman" w:cs="Times New Roman"/>
-          <w:sz w:val="24"/>
-          <w:szCs w:val="24"/>
-        </w:rPr>
-        <w:t xml:space="preserve"> – search</w:t>
-      </w:r>
-      <w:r>
-        <w:rPr>
-          <w:rFonts w:ascii="Times New Roman" w:hAnsi="Times New Roman" w:cs="Times New Roman"/>
-          <w:sz w:val="24"/>
-          <w:szCs w:val="24"/>
-        </w:rPr>
-        <w:t xml:space="preserve"> for a file</w:t>
-      </w:r>
-      <w:r>
-        <w:rPr>
-          <w:rFonts w:ascii="Times New Roman" w:hAnsi="Times New Roman" w:cs="Times New Roman"/>
-          <w:sz w:val="24"/>
-          <w:szCs w:val="24"/>
-        </w:rPr>
-        <w:t xml:space="preserve"> within a directory</w:t>
-      </w:r>
-    </w:p>
-    <w:p>
-      <w:pPr>
-        <w:rPr>
-          <w:rFonts w:ascii="Times New Roman" w:hAnsi="Times New Roman" w:cs="Times New Roman"/>
-          <w:sz w:val="24"/>
-          <w:szCs w:val="24"/>
-        </w:rPr>
-      </w:pPr>
-    </w:p>
-    <w:p>
-      <w:pPr>
-        <w:rPr>
-          <w:rFonts w:ascii="Times New Roman" w:hAnsi="Times New Roman" w:cs="Times New Roman"/>
-          <w:sz w:val="24"/>
-          <w:szCs w:val="24"/>
-        </w:rPr>
-      </w:pPr>
-      <w:proofErr w:type="spellStart"/>
-      <w:r>
-        <w:rPr>
-          <w:rFonts w:ascii="Times New Roman" w:hAnsi="Times New Roman" w:cs="Times New Roman"/>
-          <w:b/>
-          <w:bCs/>
-          <w:sz w:val="24"/>
-          <w:szCs w:val="24"/>
-        </w:rPr>
-        <w:t>mkdir</w:t>
-      </w:r>
-      <w:proofErr w:type="spellEnd"/>
-      <w:r>
-        <w:rPr>
-          <w:rFonts w:ascii="Times New Roman" w:hAnsi="Times New Roman" w:cs="Times New Roman"/>
-          <w:b/>
-          <w:bCs/>
-          <w:sz w:val="24"/>
-          <w:szCs w:val="24"/>
-        </w:rPr>
-        <w:t xml:space="preserve"> </w:t>
-      </w:r>
-      <w:r>
-        <w:rPr>
-          <w:rFonts w:ascii="Times New Roman" w:hAnsi="Times New Roman" w:cs="Times New Roman"/>
-          <w:sz w:val="24"/>
-          <w:szCs w:val="24"/>
-        </w:rPr>
-        <w:t>– make directory (</w:t>
-      </w:r>
-      <w:r>
-        <w:rPr>
-          <w:rFonts w:ascii="Times New Roman" w:hAnsi="Times New Roman" w:cs="Times New Roman"/>
-          <w:sz w:val="24"/>
-          <w:szCs w:val="24"/>
-        </w:rPr>
-        <w:t>i.e.</w:t>
-      </w:r>
-      <w:r>
-        <w:rPr>
-          <w:rFonts w:ascii="Times New Roman" w:hAnsi="Times New Roman" w:cs="Times New Roman"/>
-          <w:sz w:val="24"/>
-          <w:szCs w:val="24"/>
-        </w:rPr>
-        <w:t>, folder)</w:t>
-      </w:r>
-    </w:p>
-    <w:p>
-      <w:pPr>
-        <w:rPr>
-          <w:rFonts w:ascii="Times New Roman" w:hAnsi="Times New Roman" w:cs="Times New Roman"/>
-          <w:sz w:val="24"/>
-          <w:szCs w:val="24"/>
-        </w:rPr>
-      </w:pPr>
-      <w:proofErr w:type="spellStart"/>
-      <w:r>
-        <w:rPr>
-          <w:rFonts w:ascii="Times New Roman" w:hAnsi="Times New Roman" w:cs="Times New Roman"/>
-          <w:b/>
-          <w:bCs/>
-          <w:sz w:val="24"/>
-          <w:szCs w:val="24"/>
-        </w:rPr>
-        <w:t>rmdir</w:t>
-      </w:r>
-      <w:proofErr w:type="spellEnd"/>
       <w:r>
         <w:rPr>
           <w:rFonts w:ascii="Times New Roman" w:hAnsi="Times New Roman" w:cs="Times New Roman"/>
@@ -1164,16 +866,17 @@
           <w:szCs w:val="24"/>
         </w:rPr>
       </w:pPr>
-    </w:p>
-    <w:p>
-      <w:pPr>
-        <w:rPr>
-          <w:rFonts w:ascii="Times New Roman" w:hAnsi="Times New Roman" w:cs="Times New Roman"/>
-          <w:sz w:val="24"/>
-          <w:szCs w:val="24"/>
-        </w:rPr>
-      </w:pPr>
-      <w:proofErr w:type="spellStart"/>
+      <w:bookmarkStart w:id="0" w:name="_GoBack"/>
+      <w:bookmarkEnd w:id="0"/>
+    </w:p>
+    <w:p>
+      <w:pPr>
+        <w:rPr>
+          <w:rFonts w:ascii="Times New Roman" w:hAnsi="Times New Roman" w:cs="Times New Roman"/>
+          <w:sz w:val="24"/>
+          <w:szCs w:val="24"/>
+        </w:rPr>
+      </w:pPr>
       <w:r>
         <w:rPr>
           <w:rFonts w:ascii="Times New Roman" w:hAnsi="Times New Roman" w:cs="Times New Roman"/>
@@ -1184,7 +887,6 @@
         </w:rPr>
         <w:t>wc</w:t>
       </w:r>
-      <w:proofErr w:type="spellEnd"/>
       <w:r>
         <w:rPr>
           <w:rFonts w:ascii="Times New Roman" w:hAnsi="Times New Roman" w:cs="Times New Roman"/>
@@ -1202,27 +904,15 @@
           <w:szCs w:val="24"/>
         </w:rPr>
       </w:pPr>
-      <w:proofErr w:type="spellStart"/>
-      <w:r>
-        <w:rPr>
-          <w:rFonts w:ascii="Times New Roman" w:hAnsi="Times New Roman" w:cs="Times New Roman"/>
-          <w:b/>
-          <w:bCs/>
-          <w:sz w:val="24"/>
-          <w:szCs w:val="24"/>
-        </w:rPr>
-        <w:t>wc</w:t>
-      </w:r>
-      <w:proofErr w:type="spellEnd"/>
-      <w:r>
-        <w:rPr>
-          <w:rFonts w:ascii="Times New Roman" w:hAnsi="Times New Roman" w:cs="Times New Roman"/>
-          <w:b/>
-          <w:bCs/>
-          <w:sz w:val="24"/>
-          <w:szCs w:val="24"/>
-        </w:rPr>
-        <w:t xml:space="preserve"> -w</w:t>
+      <w:r>
+        <w:rPr>
+          <w:rFonts w:ascii="Times New Roman" w:hAnsi="Times New Roman" w:cs="Times New Roman"/>
+          <w:b/>
+          <w:bCs/>
+          <w:sz w:val="24"/>
+          <w:szCs w:val="24"/>
+        </w:rPr>
+        <w:t>wc -w</w:t>
       </w:r>
       <w:r>
         <w:rPr>
@@ -1266,15 +956,7 @@
           <w:sz w:val="24"/>
           <w:szCs w:val="24"/>
         </w:rPr>
-        <w:t xml:space="preserve"> – to display file content in console</w:t>
-      </w:r>
-      <w:r>
-        <w:rPr>
-          <w:rFonts w:ascii="Times New Roman" w:hAnsi="Times New Roman" w:cs="Times New Roman"/>
-          <w:sz w:val="24"/>
-          <w:szCs w:val="24"/>
-        </w:rPr>
-        <w:t xml:space="preserve"> </w:t>
+        <w:t xml:space="preserve"> – to display file content in console </w:t>
       </w:r>
     </w:p>
     <w:p>
@@ -1328,77 +1010,15 @@
       </w:pPr>
       <w:r>
         <w:rPr>
-          <w:rStyle w:val="Strong"/>
-          <w:rFonts w:ascii="Times New Roman" w:hAnsi="Times New Roman" w:cs="Times New Roman"/>
-          <w:color w:val="36344D"/>
-          <w:spacing w:val="5"/>
-          <w:sz w:val="24"/>
-          <w:szCs w:val="24"/>
-          <w:shd w:val="clear" w:color="auto" w:fill="FFFFFF"/>
-        </w:rPr>
-        <w:t>cat</w:t>
-      </w:r>
-      <w:r>
-        <w:rPr>
-          <w:rStyle w:val="Strong"/>
-          <w:rFonts w:ascii="Times New Roman" w:hAnsi="Times New Roman" w:cs="Times New Roman"/>
-          <w:color w:val="36344D"/>
-          <w:spacing w:val="5"/>
-          <w:sz w:val="24"/>
-          <w:szCs w:val="24"/>
-          <w:shd w:val="clear" w:color="auto" w:fill="FFFFFF"/>
-        </w:rPr>
-        <w:t xml:space="preserve"> </w:t>
-      </w:r>
-      <w:r>
-        <w:rPr>
-          <w:rStyle w:val="Strong"/>
-          <w:rFonts w:ascii="Times New Roman" w:hAnsi="Times New Roman" w:cs="Times New Roman"/>
-          <w:color w:val="36344D"/>
-          <w:spacing w:val="5"/>
-          <w:sz w:val="24"/>
-          <w:szCs w:val="24"/>
-          <w:shd w:val="clear" w:color="auto" w:fill="FFFFFF"/>
-        </w:rPr>
-        <w:t xml:space="preserve">filename | tr a-z </w:t>
-      </w:r>
-      <w:proofErr w:type="spellStart"/>
-      <w:r>
-        <w:rPr>
-          <w:rStyle w:val="Strong"/>
-          <w:rFonts w:ascii="Times New Roman" w:hAnsi="Times New Roman" w:cs="Times New Roman"/>
-          <w:color w:val="36344D"/>
-          <w:spacing w:val="5"/>
-          <w:sz w:val="24"/>
-          <w:szCs w:val="24"/>
-          <w:shd w:val="clear" w:color="auto" w:fill="FFFFFF"/>
-        </w:rPr>
-        <w:t>A-Z</w:t>
-      </w:r>
-      <w:proofErr w:type="spellEnd"/>
-      <w:r>
-        <w:rPr>
-          <w:rStyle w:val="Strong"/>
-          <w:rFonts w:ascii="Times New Roman" w:hAnsi="Times New Roman" w:cs="Times New Roman"/>
-          <w:color w:val="36344D"/>
-          <w:spacing w:val="5"/>
-          <w:sz w:val="24"/>
-          <w:szCs w:val="24"/>
-          <w:shd w:val="clear" w:color="auto" w:fill="FFFFFF"/>
-        </w:rPr>
-        <w:t xml:space="preserve"> &gt;output.txt</w:t>
-      </w:r>
-      <w:r>
-        <w:rPr>
-          <w:rStyle w:val="Strong"/>
-          <w:rFonts w:ascii="Times New Roman" w:hAnsi="Times New Roman" w:cs="Times New Roman"/>
-          <w:color w:val="36344D"/>
-          <w:spacing w:val="5"/>
-          <w:sz w:val="24"/>
-          <w:szCs w:val="24"/>
-          <w:shd w:val="clear" w:color="auto" w:fill="FFFFFF"/>
-        </w:rPr>
-        <w:t xml:space="preserve"> - </w:t>
+          <w:rStyle w:val="5"/>
+          <w:rFonts w:ascii="Times New Roman" w:hAnsi="Times New Roman" w:cs="Times New Roman"/>
+          <w:color w:val="36344D"/>
+          <w:spacing w:val="5"/>
+          <w:sz w:val="24"/>
+          <w:szCs w:val="24"/>
+          <w:shd w:val="clear" w:color="auto" w:fill="FFFFFF"/>
+        </w:rPr>
+        <w:t xml:space="preserve">cat filename | tr a-z A-Z &gt;output.txt - </w:t>
       </w:r>
       <w:r>
         <w:rPr>
@@ -1424,7 +1044,7 @@
     <w:p>
       <w:pPr>
         <w:rPr>
-          <w:rStyle w:val="Strong"/>
+          <w:rStyle w:val="5"/>
           <w:rFonts w:ascii="Times New Roman" w:hAnsi="Times New Roman" w:cs="Times New Roman"/>
           <w:b w:val="0"/>
           <w:bCs w:val="0"/>
@@ -1437,69 +1057,19 @@
       </w:pPr>
       <w:r>
         <w:rPr>
-          <w:rStyle w:val="Strong"/>
-          <w:rFonts w:ascii="Times New Roman" w:hAnsi="Times New Roman" w:cs="Times New Roman"/>
-          <w:color w:val="36344D"/>
-          <w:spacing w:val="5"/>
-          <w:sz w:val="24"/>
-          <w:szCs w:val="24"/>
-          <w:shd w:val="clear" w:color="auto" w:fill="FFFFFF"/>
-        </w:rPr>
-        <w:t xml:space="preserve">echo Hello, </w:t>
-      </w:r>
-      <w:proofErr w:type="spellStart"/>
-      <w:r>
-        <w:rPr>
-          <w:rStyle w:val="Strong"/>
-          <w:rFonts w:ascii="Times New Roman" w:hAnsi="Times New Roman" w:cs="Times New Roman"/>
-          <w:color w:val="36344D"/>
-          <w:spacing w:val="5"/>
-          <w:sz w:val="24"/>
-          <w:szCs w:val="24"/>
-          <w:shd w:val="clear" w:color="auto" w:fill="FFFFFF"/>
-        </w:rPr>
-        <w:t>saranj</w:t>
-      </w:r>
-      <w:proofErr w:type="spellEnd"/>
-      <w:r>
-        <w:rPr>
-          <w:rStyle w:val="Strong"/>
-          <w:rFonts w:ascii="Times New Roman" w:hAnsi="Times New Roman" w:cs="Times New Roman"/>
-          <w:color w:val="36344D"/>
-          <w:spacing w:val="5"/>
-          <w:sz w:val="24"/>
-          <w:szCs w:val="24"/>
-          <w:shd w:val="clear" w:color="auto" w:fill="FFFFFF"/>
-        </w:rPr>
-        <w:t xml:space="preserve"> </w:t>
-      </w:r>
-      <w:r>
-        <w:rPr>
-          <w:rStyle w:val="Strong"/>
-          <w:rFonts w:ascii="Times New Roman" w:hAnsi="Times New Roman" w:cs="Times New Roman"/>
-          <w:color w:val="36344D"/>
-          <w:spacing w:val="5"/>
-          <w:sz w:val="24"/>
-          <w:szCs w:val="24"/>
-          <w:shd w:val="clear" w:color="auto" w:fill="FFFFFF"/>
-        </w:rPr>
-        <w:t>&gt;&gt; name.txt</w:t>
-      </w:r>
-      <w:r>
-        <w:rPr>
-          <w:rStyle w:val="Strong"/>
-          <w:rFonts w:ascii="Times New Roman" w:hAnsi="Times New Roman" w:cs="Times New Roman"/>
-          <w:color w:val="36344D"/>
-          <w:spacing w:val="5"/>
-          <w:sz w:val="24"/>
-          <w:szCs w:val="24"/>
-          <w:shd w:val="clear" w:color="auto" w:fill="FFFFFF"/>
-        </w:rPr>
-        <w:t xml:space="preserve"> – </w:t>
-      </w:r>
-      <w:r>
-        <w:rPr>
-          <w:rStyle w:val="Strong"/>
+          <w:rStyle w:val="5"/>
+          <w:rFonts w:ascii="Times New Roman" w:hAnsi="Times New Roman" w:cs="Times New Roman"/>
+          <w:color w:val="36344D"/>
+          <w:spacing w:val="5"/>
+          <w:sz w:val="24"/>
+          <w:szCs w:val="24"/>
+          <w:shd w:val="clear" w:color="auto" w:fill="FFFFFF"/>
+        </w:rPr>
+        <w:t xml:space="preserve">echo Hello, saranj &gt;&gt; name.txt – </w:t>
+      </w:r>
+      <w:r>
+        <w:rPr>
+          <w:rStyle w:val="5"/>
           <w:rFonts w:ascii="Times New Roman" w:hAnsi="Times New Roman" w:cs="Times New Roman"/>
           <w:b w:val="0"/>
           <w:bCs w:val="0"/>
@@ -1593,86 +1163,43 @@
           <w:sz w:val="24"/>
           <w:szCs w:val="24"/>
         </w:rPr>
-        <w:t xml:space="preserve"> </w:t>
-      </w:r>
-      <w:r>
-        <w:rPr>
-          <w:rFonts w:ascii="Times New Roman" w:hAnsi="Times New Roman" w:cs="Times New Roman"/>
-          <w:sz w:val="24"/>
-          <w:szCs w:val="24"/>
-        </w:rPr>
-        <w:t xml:space="preserve">= </w:t>
-      </w:r>
-      <w:r>
-        <w:rPr>
-          <w:rFonts w:ascii="Times New Roman" w:hAnsi="Times New Roman" w:cs="Times New Roman"/>
-          <w:sz w:val="24"/>
-          <w:szCs w:val="24"/>
-        </w:rPr>
-        <w:t>to create a file and write into it</w:t>
-      </w:r>
-      <w:r>
-        <w:rPr>
-          <w:rFonts w:ascii="Times New Roman" w:hAnsi="Times New Roman" w:cs="Times New Roman"/>
-          <w:sz w:val="24"/>
-          <w:szCs w:val="24"/>
-        </w:rPr>
-        <w:t xml:space="preserve"> via terminal</w:t>
-      </w:r>
-    </w:p>
-    <w:p>
-      <w:pPr>
-        <w:rPr>
-          <w:rFonts w:ascii="Times New Roman" w:hAnsi="Times New Roman" w:cs="Times New Roman"/>
-          <w:sz w:val="24"/>
-          <w:szCs w:val="24"/>
-        </w:rPr>
-      </w:pPr>
-      <w:r>
-        <w:rPr>
-          <w:rFonts w:ascii="Times New Roman" w:hAnsi="Times New Roman" w:cs="Times New Roman"/>
-          <w:sz w:val="24"/>
-          <w:szCs w:val="24"/>
-        </w:rPr>
-        <w:t xml:space="preserve">using text editors (Vim, vi, </w:t>
-      </w:r>
-      <w:proofErr w:type="spellStart"/>
-      <w:r>
-        <w:rPr>
-          <w:rFonts w:ascii="Times New Roman" w:hAnsi="Times New Roman" w:cs="Times New Roman"/>
-          <w:sz w:val="24"/>
-          <w:szCs w:val="24"/>
-        </w:rPr>
-        <w:t>pico</w:t>
-      </w:r>
-      <w:proofErr w:type="spellEnd"/>
-      <w:r>
-        <w:rPr>
-          <w:rFonts w:ascii="Times New Roman" w:hAnsi="Times New Roman" w:cs="Times New Roman"/>
-          <w:sz w:val="24"/>
-          <w:szCs w:val="24"/>
-        </w:rPr>
-        <w:t>, nano …)</w:t>
-      </w:r>
-    </w:p>
-    <w:p>
-      <w:pPr>
-        <w:rPr>
-          <w:rFonts w:ascii="Times New Roman" w:hAnsi="Times New Roman" w:cs="Times New Roman"/>
-          <w:sz w:val="24"/>
-          <w:szCs w:val="24"/>
-        </w:rPr>
-      </w:pPr>
-    </w:p>
-    <w:p>
-      <w:pPr>
-        <w:rPr>
-          <w:rFonts w:ascii="Times New Roman" w:hAnsi="Times New Roman" w:cs="Times New Roman"/>
-          <w:sz w:val="24"/>
-          <w:szCs w:val="24"/>
-        </w:rPr>
-      </w:pPr>
-      <w:proofErr w:type="spellStart"/>
+        <w:t xml:space="preserve"> = to create a file and write into it via terminal</w:t>
+      </w:r>
+    </w:p>
+    <w:p>
+      <w:pPr>
+        <w:rPr>
+          <w:rFonts w:ascii="Times New Roman" w:hAnsi="Times New Roman" w:cs="Times New Roman"/>
+          <w:sz w:val="24"/>
+          <w:szCs w:val="24"/>
+        </w:rPr>
+      </w:pPr>
+      <w:r>
+        <w:rPr>
+          <w:rFonts w:ascii="Times New Roman" w:hAnsi="Times New Roman" w:cs="Times New Roman"/>
+          <w:sz w:val="24"/>
+          <w:szCs w:val="24"/>
+        </w:rPr>
+        <w:t>using text editors (Vim, vi, pico, nano …)</w:t>
+      </w:r>
+    </w:p>
+    <w:p>
+      <w:pPr>
+        <w:rPr>
+          <w:rFonts w:ascii="Times New Roman" w:hAnsi="Times New Roman" w:cs="Times New Roman"/>
+          <w:sz w:val="24"/>
+          <w:szCs w:val="24"/>
+        </w:rPr>
+      </w:pPr>
+    </w:p>
+    <w:p>
+      <w:pPr>
+        <w:rPr>
+          <w:rFonts w:ascii="Times New Roman" w:hAnsi="Times New Roman" w:cs="Times New Roman"/>
+          <w:sz w:val="24"/>
+          <w:szCs w:val="24"/>
+        </w:rPr>
+      </w:pPr>
       <w:r>
         <w:rPr>
           <w:rFonts w:ascii="Times New Roman" w:hAnsi="Times New Roman" w:cs="Times New Roman"/>
@@ -1683,7 +1210,6 @@
         </w:rPr>
         <w:t>sudo</w:t>
       </w:r>
-      <w:proofErr w:type="spellEnd"/>
       <w:r>
         <w:rPr>
           <w:rFonts w:ascii="Times New Roman" w:hAnsi="Times New Roman" w:cs="Times New Roman"/>
@@ -1746,7 +1272,6 @@
           <w:szCs w:val="24"/>
         </w:rPr>
       </w:pPr>
-      <w:proofErr w:type="spellStart"/>
       <w:r>
         <w:rPr>
           <w:rFonts w:ascii="Times New Roman" w:hAnsi="Times New Roman" w:cs="Times New Roman"/>
@@ -1757,7 +1282,6 @@
         </w:rPr>
         <w:t>df</w:t>
       </w:r>
-      <w:proofErr w:type="spellEnd"/>
       <w:r>
         <w:rPr>
           <w:rFonts w:ascii="Times New Roman" w:hAnsi="Times New Roman" w:cs="Times New Roman"/>
@@ -1844,7 +1368,7 @@
       </w:r>
       <w:r>
         <w:rPr>
-          <w:rStyle w:val="Strong"/>
+          <w:rStyle w:val="5"/>
           <w:rFonts w:ascii="Times New Roman" w:hAnsi="Times New Roman" w:cs="Times New Roman"/>
           <w:spacing w:val="5"/>
           <w:sz w:val="24"/>
@@ -1895,68 +1419,17 @@
           <w:sz w:val="24"/>
           <w:szCs w:val="24"/>
         </w:rPr>
-        <w:t xml:space="preserve"> – to archive multiple files into </w:t>
-      </w:r>
-      <w:r>
-        <w:rPr>
-          <w:rFonts w:ascii="Times New Roman" w:hAnsi="Times New Roman" w:cs="Times New Roman"/>
-          <w:sz w:val="24"/>
-          <w:szCs w:val="24"/>
-        </w:rPr>
-        <w:t>tar ball (</w:t>
-      </w:r>
-      <w:r>
-        <w:rPr>
-          <w:rFonts w:ascii="Times New Roman" w:hAnsi="Times New Roman" w:cs="Times New Roman"/>
-          <w:sz w:val="24"/>
-          <w:szCs w:val="24"/>
-        </w:rPr>
-        <w:t xml:space="preserve">file </w:t>
-      </w:r>
-      <w:r>
-        <w:rPr>
-          <w:rFonts w:ascii="Times New Roman" w:hAnsi="Times New Roman" w:cs="Times New Roman"/>
-          <w:sz w:val="24"/>
-          <w:szCs w:val="24"/>
-        </w:rPr>
-        <w:t>format</w:t>
-      </w:r>
-      <w:r>
-        <w:rPr>
-          <w:rFonts w:ascii="Times New Roman" w:hAnsi="Times New Roman" w:cs="Times New Roman"/>
-          <w:sz w:val="24"/>
-          <w:szCs w:val="24"/>
-        </w:rPr>
-        <w:t xml:space="preserve"> </w:t>
-      </w:r>
-      <w:proofErr w:type="gramStart"/>
-      <w:r>
-        <w:rPr>
-          <w:rFonts w:ascii="Times New Roman" w:hAnsi="Times New Roman" w:cs="Times New Roman"/>
-          <w:sz w:val="24"/>
-          <w:szCs w:val="24"/>
-        </w:rPr>
-        <w:t>similar to</w:t>
-      </w:r>
-      <w:proofErr w:type="gramEnd"/>
-      <w:r>
-        <w:rPr>
-          <w:rFonts w:ascii="Times New Roman" w:hAnsi="Times New Roman" w:cs="Times New Roman"/>
-          <w:sz w:val="24"/>
-          <w:szCs w:val="24"/>
-        </w:rPr>
-        <w:t xml:space="preserve"> zip)</w:t>
-      </w:r>
-    </w:p>
-    <w:p>
-      <w:pPr>
-        <w:rPr>
-          <w:rFonts w:ascii="Times New Roman" w:hAnsi="Times New Roman" w:cs="Times New Roman"/>
-          <w:sz w:val="24"/>
-          <w:szCs w:val="24"/>
-        </w:rPr>
-      </w:pPr>
-      <w:proofErr w:type="spellStart"/>
+        <w:t xml:space="preserve"> – to archive multiple files into tar ball (file format similar to zip)</w:t>
+      </w:r>
+    </w:p>
+    <w:p>
+      <w:pPr>
+        <w:rPr>
+          <w:rFonts w:ascii="Times New Roman" w:hAnsi="Times New Roman" w:cs="Times New Roman"/>
+          <w:sz w:val="24"/>
+          <w:szCs w:val="24"/>
+        </w:rPr>
+      </w:pPr>
       <w:r>
         <w:rPr>
           <w:rFonts w:ascii="Times New Roman" w:hAnsi="Times New Roman" w:cs="Times New Roman"/>
@@ -1967,30 +1440,13 @@
         </w:rPr>
         <w:t>chmod</w:t>
       </w:r>
-      <w:proofErr w:type="spellEnd"/>
-      <w:r>
-        <w:rPr>
-          <w:rFonts w:ascii="Times New Roman" w:hAnsi="Times New Roman" w:cs="Times New Roman"/>
-          <w:sz w:val="24"/>
-          <w:szCs w:val="24"/>
-        </w:rPr>
-        <w:t xml:space="preserve"> – to </w:t>
-      </w:r>
-      <w:r>
-        <w:rPr>
-          <w:rFonts w:ascii="Times New Roman" w:hAnsi="Times New Roman" w:cs="Times New Roman"/>
-          <w:sz w:val="24"/>
-          <w:szCs w:val="24"/>
-        </w:rPr>
-        <w:t>change</w:t>
-      </w:r>
-      <w:r>
-        <w:rPr>
-          <w:rFonts w:ascii="Times New Roman" w:hAnsi="Times New Roman" w:cs="Times New Roman"/>
-          <w:sz w:val="24"/>
-          <w:szCs w:val="24"/>
-        </w:rPr>
-        <w:t xml:space="preserve"> read(r), write(w) and execute(x) permissions (admin | group | public)</w:t>
+      <w:r>
+        <w:rPr>
+          <w:rFonts w:ascii="Times New Roman" w:hAnsi="Times New Roman" w:cs="Times New Roman"/>
+          <w:sz w:val="24"/>
+          <w:szCs w:val="24"/>
+        </w:rPr>
+        <w:t xml:space="preserve"> – to change read(r), write(w) and execute(x) permissions (admin | group | public)</w:t>
       </w:r>
     </w:p>
     <w:p>
@@ -2090,7 +1546,6 @@
           <w:szCs w:val="24"/>
         </w:rPr>
       </w:pPr>
-      <w:proofErr w:type="spellStart"/>
       <w:r>
         <w:rPr>
           <w:rFonts w:ascii="Times New Roman" w:hAnsi="Times New Roman" w:cs="Times New Roman"/>
@@ -2101,7 +1556,6 @@
         </w:rPr>
         <w:t>uname</w:t>
       </w:r>
-      <w:proofErr w:type="spellEnd"/>
       <w:r>
         <w:rPr>
           <w:rFonts w:ascii="Times New Roman" w:hAnsi="Times New Roman" w:cs="Times New Roman"/>
@@ -2154,29 +1608,7 @@
           <w:sz w:val="24"/>
           <w:szCs w:val="24"/>
         </w:rPr>
-        <w:t>ping &lt;</w:t>
-      </w:r>
-      <w:proofErr w:type="spellStart"/>
-      <w:r>
-        <w:rPr>
-          <w:rFonts w:ascii="Times New Roman" w:hAnsi="Times New Roman" w:cs="Times New Roman"/>
-          <w:b/>
-          <w:bCs/>
-          <w:sz w:val="24"/>
-          <w:szCs w:val="24"/>
-        </w:rPr>
-        <w:t>ipAddress</w:t>
-      </w:r>
-      <w:proofErr w:type="spellEnd"/>
-      <w:r>
-        <w:rPr>
-          <w:rFonts w:ascii="Times New Roman" w:hAnsi="Times New Roman" w:cs="Times New Roman"/>
-          <w:b/>
-          <w:bCs/>
-          <w:sz w:val="24"/>
-          <w:szCs w:val="24"/>
-        </w:rPr>
-        <w:t>&gt;</w:t>
+        <w:t>ping &lt;ipAddress&gt;</w:t>
       </w:r>
       <w:r>
         <w:rPr>
@@ -2238,26 +1670,17 @@
           <w:sz w:val="24"/>
           <w:szCs w:val="24"/>
         </w:rPr>
-        <w:t xml:space="preserve"> – task manager</w:t>
-      </w:r>
-      <w:r>
-        <w:rPr>
-          <w:rFonts w:ascii="Times New Roman" w:hAnsi="Times New Roman" w:cs="Times New Roman"/>
-          <w:sz w:val="24"/>
-          <w:szCs w:val="24"/>
-        </w:rPr>
-        <w:t>, use for thread management, real time view of individual thread.</w:t>
-      </w:r>
-    </w:p>
-    <w:p>
-      <w:pPr>
-        <w:rPr>
-          <w:rFonts w:ascii="Times New Roman" w:hAnsi="Times New Roman" w:cs="Times New Roman"/>
-          <w:sz w:val="24"/>
-          <w:szCs w:val="24"/>
-        </w:rPr>
-      </w:pPr>
-      <w:proofErr w:type="spellStart"/>
+        <w:t xml:space="preserve"> – task manager, use for thread management, real time view of individual thread.</w:t>
+      </w:r>
+    </w:p>
+    <w:p>
+      <w:pPr>
+        <w:rPr>
+          <w:rFonts w:ascii="Times New Roman" w:hAnsi="Times New Roman" w:cs="Times New Roman"/>
+          <w:sz w:val="24"/>
+          <w:szCs w:val="24"/>
+        </w:rPr>
+      </w:pPr>
       <w:r>
         <w:rPr>
           <w:rFonts w:ascii="Times New Roman" w:hAnsi="Times New Roman" w:cs="Times New Roman"/>
@@ -2268,7 +1691,6 @@
         </w:rPr>
         <w:t>htop</w:t>
       </w:r>
-      <w:proofErr w:type="spellEnd"/>
       <w:r>
         <w:rPr>
           <w:rFonts w:ascii="Times New Roman" w:hAnsi="Times New Roman" w:cs="Times New Roman"/>
@@ -2286,27 +1708,15 @@
           <w:szCs w:val="24"/>
         </w:rPr>
       </w:pPr>
-      <w:proofErr w:type="spellStart"/>
-      <w:r>
-        <w:rPr>
-          <w:rFonts w:ascii="Times New Roman" w:hAnsi="Times New Roman" w:cs="Times New Roman"/>
-          <w:b/>
-          <w:bCs/>
-          <w:sz w:val="24"/>
-          <w:szCs w:val="24"/>
-        </w:rPr>
-        <w:t>wget</w:t>
-      </w:r>
-      <w:proofErr w:type="spellEnd"/>
-      <w:r>
-        <w:rPr>
-          <w:rFonts w:ascii="Times New Roman" w:hAnsi="Times New Roman" w:cs="Times New Roman"/>
-          <w:b/>
-          <w:bCs/>
-          <w:sz w:val="24"/>
-          <w:szCs w:val="24"/>
-        </w:rPr>
-        <w:t xml:space="preserve"> &lt;link&gt;–</w:t>
+      <w:r>
+        <w:rPr>
+          <w:rFonts w:ascii="Times New Roman" w:hAnsi="Times New Roman" w:cs="Times New Roman"/>
+          <w:b/>
+          <w:bCs/>
+          <w:sz w:val="24"/>
+          <w:szCs w:val="24"/>
+        </w:rPr>
+        <w:t>wget &lt;link&gt;–</w:t>
       </w:r>
       <w:r>
         <w:rPr>
@@ -2352,7 +1762,6 @@
           <w:szCs w:val="24"/>
         </w:rPr>
       </w:pPr>
-      <w:proofErr w:type="spellStart"/>
       <w:r>
         <w:rPr>
           <w:rFonts w:ascii="Times New Roman" w:hAnsi="Times New Roman" w:cs="Times New Roman"/>
@@ -2363,97 +1772,40 @@
         </w:rPr>
         <w:t>ifconfig</w:t>
       </w:r>
-      <w:proofErr w:type="spellEnd"/>
-      <w:r>
-        <w:rPr>
-          <w:rFonts w:ascii="Times New Roman" w:hAnsi="Times New Roman" w:cs="Times New Roman"/>
-          <w:sz w:val="24"/>
-          <w:szCs w:val="24"/>
-        </w:rPr>
-        <w:t xml:space="preserve"> – to see all the connected devices (display all </w:t>
-      </w:r>
-      <w:proofErr w:type="spellStart"/>
-      <w:r>
-        <w:rPr>
-          <w:rFonts w:ascii="Times New Roman" w:hAnsi="Times New Roman" w:cs="Times New Roman"/>
-          <w:sz w:val="24"/>
-          <w:szCs w:val="24"/>
-        </w:rPr>
-        <w:t>ip</w:t>
-      </w:r>
-      <w:proofErr w:type="spellEnd"/>
-      <w:r>
-        <w:rPr>
-          <w:rFonts w:ascii="Times New Roman" w:hAnsi="Times New Roman" w:cs="Times New Roman"/>
-          <w:sz w:val="24"/>
-          <w:szCs w:val="24"/>
-        </w:rPr>
-        <w:t xml:space="preserve"> address)</w:t>
-      </w:r>
-    </w:p>
-    <w:p>
-      <w:pPr>
-        <w:rPr>
-          <w:rFonts w:ascii="Times New Roman" w:hAnsi="Times New Roman" w:cs="Times New Roman"/>
-          <w:sz w:val="24"/>
-          <w:szCs w:val="24"/>
-        </w:rPr>
-      </w:pPr>
-      <w:r>
-        <w:rPr>
-          <w:rFonts w:ascii="Times New Roman" w:hAnsi="Times New Roman" w:cs="Times New Roman"/>
-          <w:b/>
-          <w:bCs/>
-          <w:sz w:val="24"/>
-          <w:szCs w:val="24"/>
-        </w:rPr>
-        <w:t>man &lt;</w:t>
-      </w:r>
-      <w:proofErr w:type="spellStart"/>
-      <w:r>
-        <w:rPr>
-          <w:rFonts w:ascii="Times New Roman" w:hAnsi="Times New Roman" w:cs="Times New Roman"/>
-          <w:b/>
-          <w:bCs/>
-          <w:sz w:val="24"/>
-          <w:szCs w:val="24"/>
-        </w:rPr>
-        <w:t>commandName</w:t>
-      </w:r>
-      <w:proofErr w:type="spellEnd"/>
-      <w:r>
-        <w:rPr>
-          <w:rFonts w:ascii="Times New Roman" w:hAnsi="Times New Roman" w:cs="Times New Roman"/>
-          <w:b/>
-          <w:bCs/>
-          <w:sz w:val="24"/>
-          <w:szCs w:val="24"/>
-        </w:rPr>
-        <w:t>&gt;</w:t>
-      </w:r>
-      <w:r>
-        <w:rPr>
-          <w:rFonts w:ascii="Times New Roman" w:hAnsi="Times New Roman" w:cs="Times New Roman"/>
-          <w:sz w:val="24"/>
-          <w:szCs w:val="24"/>
-        </w:rPr>
-        <w:t xml:space="preserve"> - display comman</w:t>
-      </w:r>
-      <w:r>
-        <w:rPr>
-          <w:rFonts w:ascii="Times New Roman" w:hAnsi="Times New Roman" w:cs="Times New Roman"/>
-          <w:sz w:val="24"/>
-          <w:szCs w:val="24"/>
-        </w:rPr>
-        <w:t>d</w:t>
-      </w:r>
-      <w:r>
-        <w:rPr>
-          <w:rFonts w:ascii="Times New Roman" w:hAnsi="Times New Roman" w:cs="Times New Roman"/>
-          <w:sz w:val="24"/>
-          <w:szCs w:val="24"/>
-        </w:rPr>
-        <w:t xml:space="preserve"> manual</w:t>
+      <w:r>
+        <w:rPr>
+          <w:rFonts w:ascii="Times New Roman" w:hAnsi="Times New Roman" w:cs="Times New Roman"/>
+          <w:sz w:val="24"/>
+          <w:szCs w:val="24"/>
+        </w:rPr>
+        <w:t xml:space="preserve"> – to see all the connected devices (display all ip address)</w:t>
+      </w:r>
+    </w:p>
+    <w:p>
+      <w:pPr>
+        <w:rPr>
+          <w:rFonts w:ascii="Times New Roman" w:hAnsi="Times New Roman" w:cs="Times New Roman"/>
+          <w:sz w:val="24"/>
+          <w:szCs w:val="24"/>
+        </w:rPr>
+      </w:pPr>
+      <w:r>
+        <w:rPr>
+          <w:rFonts w:ascii="Times New Roman" w:hAnsi="Times New Roman" w:cs="Times New Roman"/>
+          <w:b/>
+          <w:bCs/>
+          <w:sz w:val="24"/>
+          <w:szCs w:val="24"/>
+        </w:rPr>
+        <w:t>man &lt;commandName&gt;</w:t>
+      </w:r>
+      <w:r>
+        <w:rPr>
+          <w:rFonts w:ascii="Times New Roman" w:hAnsi="Times New Roman" w:cs="Times New Roman"/>
+          <w:sz w:val="24"/>
+          <w:szCs w:val="24"/>
+        </w:rPr>
+        <w:t xml:space="preserve"> - display command manual</w:t>
       </w:r>
     </w:p>
     <w:p>
@@ -2642,57 +1994,40 @@
           <w:sz w:val="24"/>
           <w:szCs w:val="24"/>
         </w:rPr>
-        <w:t>~# = user directories (</w:t>
-      </w:r>
-      <w:r>
-        <w:rPr>
-          <w:rFonts w:ascii="Times New Roman" w:hAnsi="Times New Roman" w:cs="Times New Roman"/>
-          <w:sz w:val="24"/>
-          <w:szCs w:val="24"/>
-        </w:rPr>
-        <w:t>home/user…)</w:t>
-      </w:r>
-    </w:p>
-    <w:p>
-      <w:pPr>
-        <w:rPr>
-          <w:rFonts w:ascii="Times New Roman" w:hAnsi="Times New Roman" w:cs="Times New Roman"/>
-          <w:sz w:val="24"/>
-          <w:szCs w:val="24"/>
-        </w:rPr>
-      </w:pPr>
-      <w:r>
-        <w:rPr>
-          <w:rFonts w:ascii="Times New Roman" w:hAnsi="Times New Roman" w:cs="Times New Roman"/>
-          <w:sz w:val="24"/>
-          <w:szCs w:val="24"/>
-        </w:rPr>
-        <w:t>/# = root directories (</w:t>
-      </w:r>
-      <w:r>
-        <w:rPr>
-          <w:rFonts w:ascii="Times New Roman" w:hAnsi="Times New Roman" w:cs="Times New Roman"/>
-          <w:sz w:val="24"/>
-          <w:szCs w:val="24"/>
-        </w:rPr>
-        <w:t>bin, etc, boot…)</w:t>
-      </w:r>
-    </w:p>
-    <w:p>
-      <w:pPr>
-        <w:rPr>
-          <w:rFonts w:ascii="Times New Roman" w:hAnsi="Times New Roman" w:cs="Times New Roman"/>
-          <w:sz w:val="24"/>
-          <w:szCs w:val="24"/>
-        </w:rPr>
-      </w:pPr>
-      <w:r>
-        <w:rPr>
-          <w:rFonts w:ascii="Times New Roman" w:hAnsi="Times New Roman" w:cs="Times New Roman"/>
-          <w:sz w:val="24"/>
-          <w:szCs w:val="24"/>
-        </w:rPr>
-        <w:lastRenderedPageBreak/>
+        <w:t>~# = user directories (home/user…)</w:t>
+      </w:r>
+    </w:p>
+    <w:p>
+      <w:pPr>
+        <w:rPr>
+          <w:rFonts w:ascii="Times New Roman" w:hAnsi="Times New Roman" w:cs="Times New Roman"/>
+          <w:sz w:val="24"/>
+          <w:szCs w:val="24"/>
+        </w:rPr>
+      </w:pPr>
+      <w:r>
+        <w:rPr>
+          <w:rFonts w:ascii="Times New Roman" w:hAnsi="Times New Roman" w:cs="Times New Roman"/>
+          <w:sz w:val="24"/>
+          <w:szCs w:val="24"/>
+        </w:rPr>
+        <w:t>/# = root directories (bin, etc, boot…)</w:t>
+      </w:r>
+    </w:p>
+    <w:p>
+      <w:pPr>
+        <w:rPr>
+          <w:rFonts w:ascii="Times New Roman" w:hAnsi="Times New Roman" w:cs="Times New Roman"/>
+          <w:sz w:val="24"/>
+          <w:szCs w:val="24"/>
+        </w:rPr>
+      </w:pPr>
+      <w:r>
+        <w:rPr>
+          <w:rFonts w:ascii="Times New Roman" w:hAnsi="Times New Roman" w:cs="Times New Roman"/>
+          <w:sz w:val="24"/>
+          <w:szCs w:val="24"/>
+        </w:rPr>
         <w:t>TAB button – to autofill</w:t>
       </w:r>
     </w:p>
@@ -2716,7 +2051,6 @@
           <w:shd w:val="clear" w:color="auto" w:fill="FFFFFF"/>
         </w:rPr>
       </w:pPr>
-      <w:proofErr w:type="spellStart"/>
       <w:r>
         <w:rPr>
           <w:rFonts w:ascii="Times New Roman" w:hAnsi="Times New Roman" w:cs="Times New Roman"/>
@@ -2730,7 +2064,6 @@
         </w:rPr>
         <w:t>Ctrl+C</w:t>
       </w:r>
-      <w:proofErr w:type="spellEnd"/>
       <w:r>
         <w:rPr>
           <w:rFonts w:ascii="Times New Roman" w:hAnsi="Times New Roman" w:cs="Times New Roman"/>
@@ -2754,7 +2087,6 @@
           <w:shd w:val="clear" w:color="auto" w:fill="FFFFFF"/>
         </w:rPr>
       </w:pPr>
-      <w:proofErr w:type="spellStart"/>
       <w:r>
         <w:rPr>
           <w:rFonts w:ascii="Times New Roman" w:hAnsi="Times New Roman" w:cs="Times New Roman"/>
@@ -2768,7 +2100,6 @@
         </w:rPr>
         <w:t>Ctrl+Z</w:t>
       </w:r>
-      <w:proofErr w:type="spellEnd"/>
       <w:r>
         <w:rPr>
           <w:rFonts w:ascii="Times New Roman" w:hAnsi="Times New Roman" w:cs="Times New Roman"/>
@@ -2801,36 +2132,11 @@
           <w:szCs w:val="24"/>
           <w:shd w:val="clear" w:color="auto" w:fill="FFFFFF"/>
         </w:rPr>
-        <w:t xml:space="preserve">If </w:t>
-      </w:r>
-      <w:proofErr w:type="gramStart"/>
-      <w:r>
-        <w:rPr>
-          <w:rFonts w:ascii="Times New Roman" w:hAnsi="Times New Roman" w:cs="Times New Roman"/>
-          <w:color w:val="36344D"/>
-          <w:spacing w:val="5"/>
-          <w:sz w:val="24"/>
-          <w:szCs w:val="24"/>
-          <w:shd w:val="clear" w:color="auto" w:fill="FFFFFF"/>
-        </w:rPr>
-        <w:t>you</w:t>
-      </w:r>
-      <w:proofErr w:type="gramEnd"/>
-      <w:r>
-        <w:rPr>
-          <w:rFonts w:ascii="Times New Roman" w:hAnsi="Times New Roman" w:cs="Times New Roman"/>
-          <w:color w:val="36344D"/>
-          <w:spacing w:val="5"/>
-          <w:sz w:val="24"/>
-          <w:szCs w:val="24"/>
-          <w:shd w:val="clear" w:color="auto" w:fill="FFFFFF"/>
-        </w:rPr>
-        <w:t xml:space="preserve"> accidental freeze your terminal by using </w:t>
-      </w:r>
-      <w:proofErr w:type="spellStart"/>
-      <w:r>
-        <w:rPr>
-          <w:rStyle w:val="Strong"/>
+        <w:t>If you accidental freeze your terminal by using </w:t>
+      </w:r>
+      <w:r>
+        <w:rPr>
+          <w:rStyle w:val="5"/>
           <w:rFonts w:ascii="Times New Roman" w:hAnsi="Times New Roman" w:cs="Times New Roman"/>
           <w:color w:val="36344D"/>
           <w:spacing w:val="5"/>
@@ -2840,7 +2146,6 @@
         </w:rPr>
         <w:t>Ctrl+S</w:t>
       </w:r>
-      <w:proofErr w:type="spellEnd"/>
       <w:r>
         <w:rPr>
           <w:rFonts w:ascii="Times New Roman" w:hAnsi="Times New Roman" w:cs="Times New Roman"/>
@@ -2875,10 +2180,9 @@
         </w:rPr>
         <w:t>simply undo this with the unfreeze </w:t>
       </w:r>
-      <w:proofErr w:type="spellStart"/>
-      <w:r>
-        <w:rPr>
-          <w:rStyle w:val="Strong"/>
+      <w:r>
+        <w:rPr>
+          <w:rStyle w:val="5"/>
           <w:rFonts w:ascii="Times New Roman" w:hAnsi="Times New Roman" w:cs="Times New Roman"/>
           <w:color w:val="36344D"/>
           <w:spacing w:val="5"/>
@@ -2888,7 +2192,6 @@
         </w:rPr>
         <w:t>Ctrl+Q</w:t>
       </w:r>
-      <w:proofErr w:type="spellEnd"/>
       <w:r>
         <w:rPr>
           <w:rFonts w:ascii="Times New Roman" w:hAnsi="Times New Roman" w:cs="Times New Roman"/>
@@ -2912,10 +2215,9 @@
           <w:shd w:val="clear" w:color="auto" w:fill="FFFFFF"/>
         </w:rPr>
       </w:pPr>
-      <w:proofErr w:type="spellStart"/>
-      <w:r>
-        <w:rPr>
-          <w:rStyle w:val="Strong"/>
+      <w:r>
+        <w:rPr>
+          <w:rStyle w:val="5"/>
           <w:rFonts w:ascii="Times New Roman" w:hAnsi="Times New Roman" w:cs="Times New Roman"/>
           <w:color w:val="36344D"/>
           <w:spacing w:val="5"/>
@@ -2925,7 +2227,6 @@
         </w:rPr>
         <w:t>Ctrl+A</w:t>
       </w:r>
-      <w:proofErr w:type="spellEnd"/>
       <w:r>
         <w:rPr>
           <w:rFonts w:ascii="Times New Roman" w:hAnsi="Times New Roman" w:cs="Times New Roman"/>
@@ -2937,10 +2238,9 @@
         </w:rPr>
         <w:t> moves you to the beginning of the line while </w:t>
       </w:r>
-      <w:proofErr w:type="spellStart"/>
-      <w:r>
-        <w:rPr>
-          <w:rStyle w:val="Strong"/>
+      <w:r>
+        <w:rPr>
+          <w:rStyle w:val="5"/>
           <w:rFonts w:ascii="Times New Roman" w:hAnsi="Times New Roman" w:cs="Times New Roman"/>
           <w:color w:val="36344D"/>
           <w:spacing w:val="5"/>
@@ -2950,7 +2250,6 @@
         </w:rPr>
         <w:t>Ctrl+E</w:t>
       </w:r>
-      <w:proofErr w:type="spellEnd"/>
       <w:r>
         <w:rPr>
           <w:rFonts w:ascii="Times New Roman" w:hAnsi="Times New Roman" w:cs="Times New Roman"/>
@@ -2999,7 +2298,7 @@
       </w:r>
       <w:r>
         <w:rPr>
-          <w:rStyle w:val="Strong"/>
+          <w:rStyle w:val="5"/>
           <w:rFonts w:ascii="Times New Roman" w:hAnsi="Times New Roman" w:cs="Times New Roman"/>
           <w:color w:val="36344D"/>
           <w:spacing w:val="5"/>
@@ -3024,51 +2323,29 @@
     <w:p>
       <w:pPr>
         <w:rPr>
-          <w:rStyle w:val="Strong"/>
-          <w:rFonts w:ascii="Times New Roman" w:hAnsi="Times New Roman" w:cs="Times New Roman"/>
-          <w:color w:val="36344D"/>
-          <w:spacing w:val="5"/>
-          <w:sz w:val="24"/>
-          <w:szCs w:val="24"/>
-          <w:shd w:val="clear" w:color="auto" w:fill="FFFFFF"/>
-        </w:rPr>
-      </w:pPr>
-      <w:r>
-        <w:rPr>
-          <w:rFonts w:ascii="Times New Roman" w:hAnsi="Times New Roman" w:cs="Times New Roman"/>
-          <w:color w:val="36344D"/>
-          <w:spacing w:val="5"/>
-          <w:sz w:val="24"/>
-          <w:szCs w:val="24"/>
-          <w:shd w:val="clear" w:color="auto" w:fill="FFFFFF"/>
-        </w:rPr>
-        <w:t xml:space="preserve">For </w:t>
-      </w:r>
-      <w:r>
-        <w:rPr>
-          <w:rFonts w:ascii="Times New Roman" w:hAnsi="Times New Roman" w:cs="Times New Roman"/>
-          <w:color w:val="36344D"/>
-          <w:spacing w:val="5"/>
-          <w:sz w:val="24"/>
-          <w:szCs w:val="24"/>
-          <w:shd w:val="clear" w:color="auto" w:fill="FFFFFF"/>
-        </w:rPr>
-        <w:t>example,</w:t>
-      </w:r>
-      <w:r>
-        <w:rPr>
-          <w:rFonts w:ascii="Times New Roman" w:hAnsi="Times New Roman" w:cs="Times New Roman"/>
-          <w:color w:val="36344D"/>
-          <w:spacing w:val="5"/>
-          <w:sz w:val="24"/>
-          <w:szCs w:val="24"/>
-          <w:shd w:val="clear" w:color="auto" w:fill="FFFFFF"/>
-        </w:rPr>
-        <w:t> </w:t>
-      </w:r>
-      <w:r>
-        <w:rPr>
-          <w:rStyle w:val="Strong"/>
+          <w:rStyle w:val="5"/>
+          <w:rFonts w:ascii="Times New Roman" w:hAnsi="Times New Roman" w:cs="Times New Roman"/>
+          <w:color w:val="36344D"/>
+          <w:spacing w:val="5"/>
+          <w:sz w:val="24"/>
+          <w:szCs w:val="24"/>
+          <w:shd w:val="clear" w:color="auto" w:fill="FFFFFF"/>
+        </w:rPr>
+      </w:pPr>
+      <w:r>
+        <w:rPr>
+          <w:rFonts w:ascii="Times New Roman" w:hAnsi="Times New Roman" w:cs="Times New Roman"/>
+          <w:color w:val="36344D"/>
+          <w:spacing w:val="5"/>
+          <w:sz w:val="24"/>
+          <w:szCs w:val="24"/>
+          <w:shd w:val="clear" w:color="auto" w:fill="FFFFFF"/>
+        </w:rPr>
+        <w:t>For example, </w:t>
+      </w:r>
+      <w:r>
+        <w:rPr>
+          <w:rStyle w:val="5"/>
           <w:rFonts w:ascii="Times New Roman" w:hAnsi="Times New Roman" w:cs="Times New Roman"/>
           <w:color w:val="36344D"/>
           <w:spacing w:val="5"/>
@@ -3103,7 +2380,7 @@
       </w:r>
       <w:r>
         <w:rPr>
-          <w:rStyle w:val="Strong"/>
+          <w:rStyle w:val="5"/>
           <w:rFonts w:ascii="Times New Roman" w:hAnsi="Times New Roman" w:cs="Times New Roman"/>
           <w:color w:val="36344D"/>
           <w:spacing w:val="5"/>
@@ -3124,429 +2401,400 @@
         </w:rPr>
         <w:t> if you only want the next command to run when the first one is successful.</w:t>
       </w:r>
+    </w:p>
+    <w:p>
+      <w:pPr>
+        <w:rPr>
+          <w:rFonts w:ascii="Times New Roman" w:hAnsi="Times New Roman" w:cs="Times New Roman"/>
+          <w:color w:val="36344D"/>
+          <w:spacing w:val="5"/>
+          <w:sz w:val="24"/>
+          <w:szCs w:val="24"/>
+          <w:shd w:val="clear" w:color="auto" w:fill="FFFFFF"/>
+        </w:rPr>
+      </w:pPr>
+    </w:p>
+    <w:p>
+      <w:pPr>
+        <w:rPr>
+          <w:rFonts w:hint="default" w:ascii="Times New Roman" w:hAnsi="Times New Roman" w:cs="Times New Roman"/>
+          <w:color w:val="36344D"/>
+          <w:spacing w:val="5"/>
+          <w:sz w:val="24"/>
+          <w:szCs w:val="24"/>
+          <w:shd w:val="clear" w:color="auto" w:fill="FFFFFF"/>
+          <w:lang w:val="en-US"/>
+        </w:rPr>
+      </w:pPr>
+      <w:r>
+        <w:rPr>
+          <w:rFonts w:hint="default" w:ascii="Times New Roman" w:hAnsi="Times New Roman" w:cs="Times New Roman"/>
+          <w:color w:val="36344D"/>
+          <w:spacing w:val="5"/>
+          <w:sz w:val="24"/>
+          <w:szCs w:val="24"/>
+          <w:shd w:val="clear" w:color="auto" w:fill="FFFFFF"/>
+          <w:lang w:val="en-US"/>
+        </w:rPr>
+        <w:t>ctr + r = to search in previous linux command in reverse order</w:t>
+      </w:r>
+    </w:p>
+    <w:p>
+      <w:pPr>
+        <w:rPr>
+          <w:rFonts w:hint="default" w:ascii="Times New Roman" w:hAnsi="Times New Roman" w:cs="Times New Roman"/>
+          <w:color w:val="36344D"/>
+          <w:spacing w:val="5"/>
+          <w:sz w:val="24"/>
+          <w:szCs w:val="24"/>
+          <w:u w:val="none"/>
+          <w:shd w:val="clear" w:color="auto" w:fill="FFFFFF"/>
+          <w:lang w:val="en-US"/>
+        </w:rPr>
+      </w:pPr>
     </w:p>
     <w:p/>
     <w:sectPr>
       <w:pgSz w:w="12240" w:h="15840"/>
       <w:pgMar w:top="1440" w:right="1440" w:bottom="1440" w:left="1440" w:header="720" w:footer="720" w:gutter="0"/>
-      <w:cols w:space="720"/>
-      <w:docGrid w:linePitch="360"/>
+      <w:cols w:space="720" w:num="1"/>
+      <w:docGrid w:linePitch="360" w:charSpace="0"/>
     </w:sectPr>
   </w:body>
 </w:document>
 </file>
 
+<file path=word/endnotes.xml><?xml version="1.0" encoding="utf-8"?>
+<w:endnotes xmlns:wpc="http://schemas.microsoft.com/office/word/2010/wordprocessingCanvas" xmlns:mc="http://schemas.openxmlformats.org/markup-compatibility/2006" xmlns:o="urn:schemas-microsoft-com:office:office" xmlns:r="http://schemas.openxmlformats.org/officeDocument/2006/relationships" xmlns:m="http://schemas.openxmlformats.org/officeDocument/2006/math" xmlns:v="urn:schemas-microsoft-com:vml" xmlns:wp14="http://schemas.microsoft.com/office/word/2010/wordprocessingDrawing" xmlns:wp="http://schemas.openxmlformats.org/drawingml/2006/wordprocessingDrawing" xmlns:w="http://schemas.openxmlformats.org/wordprocessingml/2006/main" xmlns:w14="http://schemas.microsoft.com/office/word/2010/wordml" xmlns:w15="http://schemas.microsoft.com/office/word/2012/wordml" xmlns:w10="urn:schemas-microsoft-com:office:word" xmlns:wpg="http://schemas.microsoft.com/office/word/2010/wordprocessingGroup" xmlns:wpi="http://schemas.microsoft.com/office/word/2010/wordprocessingInk" xmlns:wne="http://schemas.microsoft.com/office/word/2006/wordml" xmlns:wps="http://schemas.microsoft.com/office/word/2010/wordprocessingShape" xmlns:wpsCustomData="http://www.wps.cn/officeDocument/2013/wpsCustomData" mc:Ignorable="w14 w15 wp14">
+  <w:endnote w:type="separator" w:id="0">
+    <w:p>
+      <w:pPr>
+        <w:spacing w:line="240" w:lineRule="auto"/>
+      </w:pPr>
+      <w:r>
+        <w:separator/>
+      </w:r>
+    </w:p>
+  </w:endnote>
+  <w:endnote w:type="continuationSeparator" w:id="1">
+    <w:p>
+      <w:pPr>
+        <w:spacing w:line="240" w:lineRule="auto"/>
+      </w:pPr>
+      <w:r>
+        <w:continuationSeparator/>
+      </w:r>
+    </w:p>
+  </w:endnote>
+</w:endnotes>
+</file>
+
+<file path=word/footnotes.xml><?xml version="1.0" encoding="utf-8"?>
+<w:footnotes xmlns:wpc="http://schemas.microsoft.com/office/word/2010/wordprocessingCanvas" xmlns:mc="http://schemas.openxmlformats.org/markup-compatibility/2006" xmlns:o="urn:schemas-microsoft-com:office:office" xmlns:r="http://schemas.openxmlformats.org/officeDocument/2006/relationships" xmlns:m="http://schemas.openxmlformats.org/officeDocument/2006/math" xmlns:v="urn:schemas-microsoft-com:vml" xmlns:wp14="http://schemas.microsoft.com/office/word/2010/wordprocessingDrawing" xmlns:wp="http://schemas.openxmlformats.org/drawingml/2006/wordprocessingDrawing" xmlns:w="http://schemas.openxmlformats.org/wordprocessingml/2006/main" xmlns:w14="http://schemas.microsoft.com/office/word/2010/wordml" xmlns:w15="http://schemas.microsoft.com/office/word/2012/wordml" xmlns:w10="urn:schemas-microsoft-com:office:word" xmlns:wpg="http://schemas.microsoft.com/office/word/2010/wordprocessingGroup" xmlns:wpi="http://schemas.microsoft.com/office/word/2010/wordprocessingInk" xmlns:wne="http://schemas.microsoft.com/office/word/2006/wordml" xmlns:wps="http://schemas.microsoft.com/office/word/2010/wordprocessingShape" xmlns:wpsCustomData="http://www.wps.cn/officeDocument/2013/wpsCustomData" mc:Ignorable="w14 w15 wp14">
+  <w:footnote w:type="separator" w:id="0">
+    <w:p>
+      <w:pPr>
+        <w:spacing w:before="0" w:after="0" w:line="259" w:lineRule="auto"/>
+      </w:pPr>
+      <w:r>
+        <w:separator/>
+      </w:r>
+    </w:p>
+  </w:footnote>
+  <w:footnote w:type="continuationSeparator" w:id="1">
+    <w:p>
+      <w:pPr>
+        <w:spacing w:before="0" w:after="0" w:line="259" w:lineRule="auto"/>
+      </w:pPr>
+      <w:r>
+        <w:continuationSeparator/>
+      </w:r>
+    </w:p>
+  </w:footnote>
+</w:footnotes>
+</file>
+
 <file path=word/styles.xml><?xml version="1.0" encoding="utf-8"?>
-<w:styles xmlns:mc="http://schemas.openxmlformats.org/markup-compatibility/2006" xmlns:r="http://schemas.openxmlformats.org/officeDocument/2006/relationships" xmlns:w="http://schemas.openxmlformats.org/wordprocessingml/2006/main" xmlns:w14="http://schemas.microsoft.com/office/word/2010/wordml" xmlns:w15="http://schemas.microsoft.com/office/word/2012/wordml" xmlns:w16cex="http://schemas.microsoft.com/office/word/2018/wordml/cex" xmlns:w16cid="http://schemas.microsoft.com/office/word/2016/wordml/cid" xmlns:w16="http://schemas.microsoft.com/office/word/2018/wordml" xmlns:w16sdtdh="http://schemas.microsoft.com/office/word/2020/wordml/sdtdatahash" xmlns:w16se="http://schemas.microsoft.com/office/word/2015/wordml/symex" mc:Ignorable="w14 w15 w16se w16cid w16 w16cex w16sdtdh">
+<w:styles xmlns:mc="http://schemas.openxmlformats.org/markup-compatibility/2006" xmlns:o="urn:schemas-microsoft-com:office:office" xmlns:r="http://schemas.openxmlformats.org/officeDocument/2006/relationships" xmlns:m="http://schemas.openxmlformats.org/officeDocument/2006/math" xmlns:v="urn:schemas-microsoft-com:vml" xmlns:w="http://schemas.openxmlformats.org/wordprocessingml/2006/main" xmlns:w14="http://schemas.microsoft.com/office/word/2010/wordml" xmlns:w10="urn:schemas-microsoft-com:office:word" xmlns:sl="http://schemas.openxmlformats.org/schemaLibrary/2006/main" xmlns:wpsCustomData="http://www.wps.cn/officeDocument/2013/wpsCustomData" mc:Ignorable="w14">
   <w:docDefaults>
     <w:rPrDefault>
       <w:rPr>
-        <w:rFonts w:asciiTheme="minorHAnsi" w:eastAsiaTheme="minorHAnsi" w:hAnsiTheme="minorHAnsi" w:cstheme="minorBidi"/>
-        <w:sz w:val="22"/>
-        <w:szCs w:val="22"/>
-        <w:lang w:val="en-US" w:eastAsia="en-US" w:bidi="ar-SA"/>
+        <w:rFonts w:asciiTheme="minorHAnsi" w:hAnsiTheme="minorHAnsi" w:eastAsiaTheme="minorHAnsi" w:cstheme="minorBidi"/>
       </w:rPr>
     </w:rPrDefault>
-    <w:pPrDefault>
-      <w:pPr>
-        <w:spacing w:after="160" w:line="259" w:lineRule="auto"/>
-      </w:pPr>
-    </w:pPrDefault>
+    <w:pPrDefault/>
   </w:docDefaults>
-  <w:latentStyles w:defLockedState="0" w:defUIPriority="99" w:defSemiHidden="0" w:defUnhideWhenUsed="0" w:defQFormat="0" w:count="376">
-    <w:lsdException w:name="Normal" w:uiPriority="0" w:qFormat="1"/>
-    <w:lsdException w:name="heading 1" w:uiPriority="9" w:qFormat="1"/>
-    <w:lsdException w:name="heading 2" w:semiHidden="1" w:uiPriority="9" w:unhideWhenUsed="1" w:qFormat="1"/>
-    <w:lsdException w:name="heading 3" w:semiHidden="1" w:uiPriority="9" w:unhideWhenUsed="1" w:qFormat="1"/>
-    <w:lsdException w:name="heading 4" w:semiHidden="1" w:uiPriority="9" w:unhideWhenUsed="1" w:qFormat="1"/>
-    <w:lsdException w:name="heading 5" w:semiHidden="1" w:uiPriority="9" w:unhideWhenUsed="1" w:qFormat="1"/>
-    <w:lsdException w:name="heading 6" w:semiHidden="1" w:uiPriority="9" w:unhideWhenUsed="1" w:qFormat="1"/>
-    <w:lsdException w:name="heading 7" w:semiHidden="1" w:uiPriority="9" w:unhideWhenUsed="1" w:qFormat="1"/>
-    <w:lsdException w:name="heading 8" w:semiHidden="1" w:uiPriority="9" w:unhideWhenUsed="1" w:qFormat="1"/>
-    <w:lsdException w:name="heading 9" w:semiHidden="1" w:uiPriority="9" w:unhideWhenUsed="1" w:qFormat="1"/>
-    <w:lsdException w:name="index 1" w:semiHidden="1" w:unhideWhenUsed="1"/>
-    <w:lsdException w:name="index 2" w:semiHidden="1" w:unhideWhenUsed="1"/>
-    <w:lsdException w:name="index 3" w:semiHidden="1" w:unhideWhenUsed="1"/>
-    <w:lsdException w:name="index 4" w:semiHidden="1" w:unhideWhenUsed="1"/>
-    <w:lsdException w:name="index 5" w:semiHidden="1" w:unhideWhenUsed="1"/>
-    <w:lsdException w:name="index 6" w:semiHidden="1" w:unhideWhenUsed="1"/>
-    <w:lsdException w:name="index 7" w:semiHidden="1" w:unhideWhenUsed="1"/>
-    <w:lsdException w:name="index 8" w:semiHidden="1" w:unhideWhenUsed="1"/>
-    <w:lsdException w:name="index 9" w:semiHidden="1" w:unhideWhenUsed="1"/>
-    <w:lsdException w:name="toc 1" w:semiHidden="1" w:uiPriority="39" w:unhideWhenUsed="1"/>
-    <w:lsdException w:name="toc 2" w:semiHidden="1" w:uiPriority="39" w:unhideWhenUsed="1"/>
-    <w:lsdException w:name="toc 3" w:semiHidden="1" w:uiPriority="39" w:unhideWhenUsed="1"/>
-    <w:lsdException w:name="toc 4" w:semiHidden="1" w:uiPriority="39" w:unhideWhenUsed="1"/>
-    <w:lsdException w:name="toc 5" w:semiHidden="1" w:uiPriority="39" w:unhideWhenUsed="1"/>
-    <w:lsdException w:name="toc 6" w:semiHidden="1" w:uiPriority="39" w:unhideWhenUsed="1"/>
-    <w:lsdException w:name="toc 7" w:semiHidden="1" w:uiPriority="39" w:unhideWhenUsed="1"/>
-    <w:lsdException w:name="toc 8" w:semiHidden="1" w:uiPriority="39" w:unhideWhenUsed="1"/>
-    <w:lsdException w:name="toc 9" w:semiHidden="1" w:uiPriority="39" w:unhideWhenUsed="1"/>
-    <w:lsdException w:name="Normal Indent" w:semiHidden="1" w:unhideWhenUsed="1"/>
-    <w:lsdException w:name="footnote text" w:semiHidden="1" w:unhideWhenUsed="1"/>
-    <w:lsdException w:name="annotation text" w:semiHidden="1" w:unhideWhenUsed="1"/>
-    <w:lsdException w:name="header" w:semiHidden="1" w:unhideWhenUsed="1"/>
-    <w:lsdException w:name="footer" w:semiHidden="1" w:unhideWhenUsed="1"/>
-    <w:lsdException w:name="index heading" w:semiHidden="1" w:unhideWhenUsed="1"/>
-    <w:lsdException w:name="caption" w:semiHidden="1" w:uiPriority="35" w:unhideWhenUsed="1" w:qFormat="1"/>
-    <w:lsdException w:name="table of figures" w:semiHidden="1" w:unhideWhenUsed="1"/>
-    <w:lsdException w:name="envelope address" w:semiHidden="1" w:unhideWhenUsed="1"/>
-    <w:lsdException w:name="envelope return" w:semiHidden="1" w:unhideWhenUsed="1"/>
-    <w:lsdException w:name="footnote reference" w:semiHidden="1" w:unhideWhenUsed="1"/>
-    <w:lsdException w:name="annotation reference" w:semiHidden="1" w:unhideWhenUsed="1"/>
-    <w:lsdException w:name="line number" w:semiHidden="1" w:unhideWhenUsed="1"/>
-    <w:lsdException w:name="page number" w:semiHidden="1" w:unhideWhenUsed="1"/>
-    <w:lsdException w:name="endnote reference" w:semiHidden="1" w:unhideWhenUsed="1"/>
-    <w:lsdException w:name="endnote text" w:semiHidden="1" w:unhideWhenUsed="1"/>
-    <w:lsdException w:name="table of authorities" w:semiHidden="1" w:unhideWhenUsed="1"/>
-    <w:lsdException w:name="macro" w:semiHidden="1" w:unhideWhenUsed="1"/>
-    <w:lsdException w:name="toa heading" w:semiHidden="1" w:unhideWhenUsed="1"/>
-    <w:lsdException w:name="List" w:semiHidden="1" w:unhideWhenUsed="1"/>
-    <w:lsdException w:name="List Bullet" w:semiHidden="1" w:unhideWhenUsed="1"/>
-    <w:lsdException w:name="List Number" w:semiHidden="1" w:unhideWhenUsed="1"/>
-    <w:lsdException w:name="List 2" w:semiHidden="1" w:unhideWhenUsed="1"/>
-    <w:lsdException w:name="List 3" w:semiHidden="1" w:unhideWhenUsed="1"/>
-    <w:lsdException w:name="List 4" w:semiHidden="1" w:unhideWhenUsed="1"/>
-    <w:lsdException w:name="List 5" w:semiHidden="1" w:unhideWhenUsed="1"/>
-    <w:lsdException w:name="List Bullet 2" w:semiHidden="1" w:unhideWhenUsed="1"/>
-    <w:lsdException w:name="List Bullet 3" w:semiHidden="1" w:unhideWhenUsed="1"/>
-    <w:lsdException w:name="List Bullet 4" w:semiHidden="1" w:unhideWhenUsed="1"/>
-    <w:lsdException w:name="List Bullet 5" w:semiHidden="1" w:unhideWhenUsed="1"/>
-    <w:lsdException w:name="List Number 2" w:semiHidden="1" w:unhideWhenUsed="1"/>
-    <w:lsdException w:name="List Number 3" w:semiHidden="1" w:unhideWhenUsed="1"/>
-    <w:lsdException w:name="List Number 4" w:semiHidden="1" w:unhideWhenUsed="1"/>
-    <w:lsdException w:name="List Number 5" w:semiHidden="1" w:unhideWhenUsed="1"/>
-    <w:lsdException w:name="Title" w:uiPriority="10" w:qFormat="1"/>
-    <w:lsdException w:name="Closing" w:semiHidden="1" w:unhideWhenUsed="1"/>
-    <w:lsdException w:name="Signature" w:semiHidden="1" w:unhideWhenUsed="1"/>
-    <w:lsdException w:name="Default Paragraph Font" w:semiHidden="1" w:uiPriority="1" w:unhideWhenUsed="1"/>
-    <w:lsdException w:name="Body Text" w:semiHidden="1" w:unhideWhenUsed="1"/>
-    <w:lsdException w:name="Body Text Indent" w:semiHidden="1" w:unhideWhenUsed="1"/>
-    <w:lsdException w:name="List Continue" w:semiHidden="1" w:unhideWhenUsed="1"/>
-    <w:lsdException w:name="List Continue 2" w:semiHidden="1" w:unhideWhenUsed="1"/>
-    <w:lsdException w:name="List Continue 3" w:semiHidden="1" w:unhideWhenUsed="1"/>
-    <w:lsdException w:name="List Continue 4" w:semiHidden="1" w:unhideWhenUsed="1"/>
-    <w:lsdException w:name="List Continue 5" w:semiHidden="1" w:unhideWhenUsed="1"/>
-    <w:lsdException w:name="Message Header" w:semiHidden="1" w:unhideWhenUsed="1"/>
-    <w:lsdException w:name="Subtitle" w:uiPriority="11" w:qFormat="1"/>
-    <w:lsdException w:name="Salutation" w:semiHidden="1" w:unhideWhenUsed="1"/>
-    <w:lsdException w:name="Date" w:semiHidden="1" w:unhideWhenUsed="1"/>
-    <w:lsdException w:name="Body Text First Indent" w:semiHidden="1" w:unhideWhenUsed="1"/>
-    <w:lsdException w:name="Body Text First Indent 2" w:semiHidden="1" w:unhideWhenUsed="1"/>
-    <w:lsdException w:name="Note Heading" w:semiHidden="1" w:unhideWhenUsed="1"/>
-    <w:lsdException w:name="Body Text 2" w:semiHidden="1" w:unhideWhenUsed="1"/>
-    <w:lsdException w:name="Body Text 3" w:semiHidden="1" w:unhideWhenUsed="1"/>
-    <w:lsdException w:name="Body Text Indent 2" w:semiHidden="1" w:unhideWhenUsed="1"/>
-    <w:lsdException w:name="Body Text Indent 3" w:semiHidden="1" w:unhideWhenUsed="1"/>
-    <w:lsdException w:name="Block Text" w:semiHidden="1" w:unhideWhenUsed="1"/>
-    <w:lsdException w:name="Hyperlink" w:semiHidden="1" w:unhideWhenUsed="1"/>
-    <w:lsdException w:name="FollowedHyperlink" w:semiHidden="1" w:unhideWhenUsed="1"/>
-    <w:lsdException w:name="Strong" w:uiPriority="22" w:qFormat="1"/>
-    <w:lsdException w:name="Emphasis" w:uiPriority="20" w:qFormat="1"/>
-    <w:lsdException w:name="Document Map" w:semiHidden="1" w:unhideWhenUsed="1"/>
-    <w:lsdException w:name="Plain Text" w:semiHidden="1" w:unhideWhenUsed="1"/>
-    <w:lsdException w:name="E-mail Signature" w:semiHidden="1" w:unhideWhenUsed="1"/>
-    <w:lsdException w:name="HTML Top of Form" w:semiHidden="1" w:unhideWhenUsed="1"/>
-    <w:lsdException w:name="HTML Bottom of Form" w:semiHidden="1" w:unhideWhenUsed="1"/>
-    <w:lsdException w:name="Normal (Web)" w:semiHidden="1" w:unhideWhenUsed="1"/>
-    <w:lsdException w:name="HTML Acronym" w:semiHidden="1" w:unhideWhenUsed="1"/>
-    <w:lsdException w:name="HTML Address" w:semiHidden="1" w:unhideWhenUsed="1"/>
-    <w:lsdException w:name="HTML Cite" w:semiHidden="1" w:unhideWhenUsed="1"/>
-    <w:lsdException w:name="HTML Code" w:semiHidden="1" w:unhideWhenUsed="1"/>
-    <w:lsdException w:name="HTML Definition" w:semiHidden="1" w:unhideWhenUsed="1"/>
-    <w:lsdException w:name="HTML Keyboard" w:semiHidden="1" w:unhideWhenUsed="1"/>
-    <w:lsdException w:name="HTML Preformatted" w:semiHidden="1" w:unhideWhenUsed="1"/>
-    <w:lsdException w:name="HTML Sample" w:semiHidden="1" w:unhideWhenUsed="1"/>
-    <w:lsdException w:name="HTML Typewriter" w:semiHidden="1" w:unhideWhenUsed="1"/>
-    <w:lsdException w:name="HTML Variable" w:semiHidden="1" w:unhideWhenUsed="1"/>
-    <w:lsdException w:name="Normal Table" w:semiHidden="1" w:unhideWhenUsed="1"/>
-    <w:lsdException w:name="annotation subject" w:semiHidden="1" w:unhideWhenUsed="1"/>
-    <w:lsdException w:name="No List" w:semiHidden="1" w:unhideWhenUsed="1"/>
-    <w:lsdException w:name="Outline List 1" w:semiHidden="1" w:unhideWhenUsed="1"/>
-    <w:lsdException w:name="Outline List 2" w:semiHidden="1" w:unhideWhenUsed="1"/>
-    <w:lsdException w:name="Outline List 3" w:semiHidden="1" w:unhideWhenUsed="1"/>
-    <w:lsdException w:name="Table Simple 1" w:semiHidden="1" w:unhideWhenUsed="1"/>
-    <w:lsdException w:name="Table Simple 2" w:semiHidden="1" w:unhideWhenUsed="1"/>
-    <w:lsdException w:name="Table Simple 3" w:semiHidden="1" w:unhideWhenUsed="1"/>
-    <w:lsdException w:name="Table Classic 1" w:semiHidden="1" w:unhideWhenUsed="1"/>
-    <w:lsdException w:name="Table Classic 2" w:semiHidden="1" w:unhideWhenUsed="1"/>
-    <w:lsdException w:name="Table Classic 3" w:semiHidden="1" w:unhideWhenUsed="1"/>
-    <w:lsdException w:name="Table Classic 4" w:semiHidden="1" w:unhideWhenUsed="1"/>
-    <w:lsdException w:name="Table Colorful 1" w:semiHidden="1" w:unhideWhenUsed="1"/>
-    <w:lsdException w:name="Table Colorful 2" w:semiHidden="1" w:unhideWhenUsed="1"/>
-    <w:lsdException w:name="Table Colorful 3" w:semiHidden="1" w:unhideWhenUsed="1"/>
-    <w:lsdException w:name="Table Columns 1" w:semiHidden="1" w:unhideWhenUsed="1"/>
-    <w:lsdException w:name="Table Columns 2" w:semiHidden="1" w:unhideWhenUsed="1"/>
-    <w:lsdException w:name="Table Columns 3" w:semiHidden="1" w:unhideWhenUsed="1"/>
-    <w:lsdException w:name="Table Columns 4" w:semiHidden="1" w:unhideWhenUsed="1"/>
-    <w:lsdException w:name="Table Columns 5" w:semiHidden="1" w:unhideWhenUsed="1"/>
-    <w:lsdException w:name="Table Grid 1" w:semiHidden="1" w:unhideWhenUsed="1"/>
-    <w:lsdException w:name="Table Grid 2" w:semiHidden="1" w:unhideWhenUsed="1"/>
-    <w:lsdException w:name="Table Grid 3" w:semiHidden="1" w:unhideWhenUsed="1"/>
-    <w:lsdException w:name="Table Grid 4" w:semiHidden="1" w:unhideWhenUsed="1"/>
-    <w:lsdException w:name="Table Grid 5" w:semiHidden="1" w:unhideWhenUsed="1"/>
-    <w:lsdException w:name="Table Grid 6" w:semiHidden="1" w:unhideWhenUsed="1"/>
-    <w:lsdException w:name="Table Grid 7" w:semiHidden="1" w:unhideWhenUsed="1"/>
-    <w:lsdException w:name="Table Grid 8" w:semiHidden="1" w:unhideWhenUsed="1"/>
-    <w:lsdException w:name="Table List 1" w:semiHidden="1" w:unhideWhenUsed="1"/>
-    <w:lsdException w:name="Table List 2" w:semiHidden="1" w:unhideWhenUsed="1"/>
-    <w:lsdException w:name="Table List 3" w:semiHidden="1" w:unhideWhenUsed="1"/>
-    <w:lsdException w:name="Table List 4" w:semiHidden="1" w:unhideWhenUsed="1"/>
-    <w:lsdException w:name="Table List 5" w:semiHidden="1" w:unhideWhenUsed="1"/>
-    <w:lsdException w:name="Table List 6" w:semiHidden="1" w:unhideWhenUsed="1"/>
-    <w:lsdException w:name="Table List 7" w:semiHidden="1" w:unhideWhenUsed="1"/>
-    <w:lsdException w:name="Table List 8" w:semiHidden="1" w:unhideWhenUsed="1"/>
-    <w:lsdException w:name="Table 3D effects 1" w:semiHidden="1" w:unhideWhenUsed="1"/>
-    <w:lsdException w:name="Table 3D effects 2" w:semiHidden="1" w:unhideWhenUsed="1"/>
-    <w:lsdException w:name="Table 3D effects 3" w:semiHidden="1" w:unhideWhenUsed="1"/>
-    <w:lsdException w:name="Table Contemporary" w:semiHidden="1" w:unhideWhenUsed="1"/>
-    <w:lsdException w:name="Table Elegant" w:semiHidden="1" w:unhideWhenUsed="1"/>
-    <w:lsdException w:name="Table Professional" w:semiHidden="1" w:unhideWhenUsed="1"/>
-    <w:lsdException w:name="Table Subtle 1" w:semiHidden="1" w:unhideWhenUsed="1"/>
-    <w:lsdException w:name="Table Subtle 2" w:semiHidden="1" w:unhideWhenUsed="1"/>
-    <w:lsdException w:name="Table Web 1" w:semiHidden="1" w:unhideWhenUsed="1"/>
-    <w:lsdException w:name="Table Web 2" w:semiHidden="1" w:unhideWhenUsed="1"/>
-    <w:lsdException w:name="Table Web 3" w:semiHidden="1" w:unhideWhenUsed="1"/>
-    <w:lsdException w:name="Balloon Text" w:semiHidden="1" w:unhideWhenUsed="1"/>
-    <w:lsdException w:name="Table Grid" w:uiPriority="39"/>
-    <w:lsdException w:name="Table Theme" w:semiHidden="1" w:unhideWhenUsed="1"/>
-    <w:lsdException w:name="Placeholder Text" w:semiHidden="1"/>
-    <w:lsdException w:name="No Spacing" w:uiPriority="1" w:qFormat="1"/>
-    <w:lsdException w:name="Light Shading" w:uiPriority="60"/>
-    <w:lsdException w:name="Light List" w:uiPriority="61"/>
-    <w:lsdException w:name="Light Grid" w:uiPriority="62"/>
-    <w:lsdException w:name="Medium Shading 1" w:uiPriority="63"/>
-    <w:lsdException w:name="Medium Shading 2" w:uiPriority="64"/>
-    <w:lsdException w:name="Medium List 1" w:uiPriority="65"/>
-    <w:lsdException w:name="Medium List 2" w:uiPriority="66"/>
-    <w:lsdException w:name="Medium Grid 1" w:uiPriority="67"/>
-    <w:lsdException w:name="Medium Grid 2" w:uiPriority="68"/>
-    <w:lsdException w:name="Medium Grid 3" w:uiPriority="69"/>
-    <w:lsdException w:name="Dark List" w:uiPriority="70"/>
-    <w:lsdException w:name="Colorful Shading" w:uiPriority="71"/>
-    <w:lsdException w:name="Colorful List" w:uiPriority="72"/>
-    <w:lsdException w:name="Colorful Grid" w:uiPriority="73"/>
-    <w:lsdException w:name="Light Shading Accent 1" w:uiPriority="60"/>
-    <w:lsdException w:name="Light List Accent 1" w:uiPriority="61"/>
-    <w:lsdException w:name="Light Grid Accent 1" w:uiPriority="62"/>
-    <w:lsdException w:name="Medium Shading 1 Accent 1" w:uiPriority="63"/>
-    <w:lsdException w:name="Medium Shading 2 Accent 1" w:uiPriority="64"/>
-    <w:lsdException w:name="Medium List 1 Accent 1" w:uiPriority="65"/>
-    <w:lsdException w:name="Revision" w:semiHidden="1"/>
-    <w:lsdException w:name="List Paragraph" w:uiPriority="34" w:qFormat="1"/>
-    <w:lsdException w:name="Quote" w:uiPriority="29" w:qFormat="1"/>
-    <w:lsdException w:name="Intense Quote" w:uiPriority="30" w:qFormat="1"/>
-    <w:lsdException w:name="Medium List 2 Accent 1" w:uiPriority="66"/>
-    <w:lsdException w:name="Medium Grid 1 Accent 1" w:uiPriority="67"/>
-    <w:lsdException w:name="Medium Grid 2 Accent 1" w:uiPriority="68"/>
-    <w:lsdException w:name="Medium Grid 3 Accent 1" w:uiPriority="69"/>
-    <w:lsdException w:name="Dark List Accent 1" w:uiPriority="70"/>
-    <w:lsdException w:name="Colorful Shading Accent 1" w:uiPriority="71"/>
-    <w:lsdException w:name="Colorful List Accent 1" w:uiPriority="72"/>
-    <w:lsdException w:name="Colorful Grid Accent 1" w:uiPriority="73"/>
-    <w:lsdException w:name="Light Shading Accent 2" w:uiPriority="60"/>
-    <w:lsdException w:name="Light List Accent 2" w:uiPriority="61"/>
-    <w:lsdException w:name="Light Grid Accent 2" w:uiPriority="62"/>
-    <w:lsdException w:name="Medium Shading 1 Accent 2" w:uiPriority="63"/>
-    <w:lsdException w:name="Medium Shading 2 Accent 2" w:uiPriority="64"/>
-    <w:lsdException w:name="Medium List 1 Accent 2" w:uiPriority="65"/>
-    <w:lsdException w:name="Medium List 2 Accent 2" w:uiPriority="66"/>
-    <w:lsdException w:name="Medium Grid 1 Accent 2" w:uiPriority="67"/>
-    <w:lsdException w:name="Medium Grid 2 Accent 2" w:uiPriority="68"/>
-    <w:lsdException w:name="Medium Grid 3 Accent 2" w:uiPriority="69"/>
-    <w:lsdException w:name="Dark List Accent 2" w:uiPriority="70"/>
-    <w:lsdException w:name="Colorful Shading Accent 2" w:uiPriority="71"/>
-    <w:lsdException w:name="Colorful List Accent 2" w:uiPriority="72"/>
-    <w:lsdException w:name="Colorful Grid Accent 2" w:uiPriority="73"/>
-    <w:lsdException w:name="Light Shading Accent 3" w:uiPriority="60"/>
-    <w:lsdException w:name="Light List Accent 3" w:uiPriority="61"/>
-    <w:lsdException w:name="Light Grid Accent 3" w:uiPriority="62"/>
-    <w:lsdException w:name="Medium Shading 1 Accent 3" w:uiPriority="63"/>
-    <w:lsdException w:name="Medium Shading 2 Accent 3" w:uiPriority="64"/>
-    <w:lsdException w:name="Medium List 1 Accent 3" w:uiPriority="65"/>
-    <w:lsdException w:name="Medium List 2 Accent 3" w:uiPriority="66"/>
-    <w:lsdException w:name="Medium Grid 1 Accent 3" w:uiPriority="67"/>
-    <w:lsdException w:name="Medium Grid 2 Accent 3" w:uiPriority="68"/>
-    <w:lsdException w:name="Medium Grid 3 Accent 3" w:uiPriority="69"/>
-    <w:lsdException w:name="Dark List Accent 3" w:uiPriority="70"/>
-    <w:lsdException w:name="Colorful Shading Accent 3" w:uiPriority="71"/>
-    <w:lsdException w:name="Colorful List Accent 3" w:uiPriority="72"/>
-    <w:lsdException w:name="Colorful Grid Accent 3" w:uiPriority="73"/>
-    <w:lsdException w:name="Light Shading Accent 4" w:uiPriority="60"/>
-    <w:lsdException w:name="Light List Accent 4" w:uiPriority="61"/>
-    <w:lsdException w:name="Light Grid Accent 4" w:uiPriority="62"/>
-    <w:lsdException w:name="Medium Shading 1 Accent 4" w:uiPriority="63"/>
-    <w:lsdException w:name="Medium Shading 2 Accent 4" w:uiPriority="64"/>
-    <w:lsdException w:name="Medium List 1 Accent 4" w:uiPriority="65"/>
-    <w:lsdException w:name="Medium List 2 Accent 4" w:uiPriority="66"/>
-    <w:lsdException w:name="Medium Grid 1 Accent 4" w:uiPriority="67"/>
-    <w:lsdException w:name="Medium Grid 2 Accent 4" w:uiPriority="68"/>
-    <w:lsdException w:name="Medium Grid 3 Accent 4" w:uiPriority="69"/>
-    <w:lsdException w:name="Dark List Accent 4" w:uiPriority="70"/>
-    <w:lsdException w:name="Colorful Shading Accent 4" w:uiPriority="71"/>
-    <w:lsdException w:name="Colorful List Accent 4" w:uiPriority="72"/>
-    <w:lsdException w:name="Colorful Grid Accent 4" w:uiPriority="73"/>
-    <w:lsdException w:name="Light Shading Accent 5" w:uiPriority="60"/>
-    <w:lsdException w:name="Light List Accent 5" w:uiPriority="61"/>
-    <w:lsdException w:name="Light Grid Accent 5" w:uiPriority="62"/>
-    <w:lsdException w:name="Medium Shading 1 Accent 5" w:uiPriority="63"/>
-    <w:lsdException w:name="Medium Shading 2 Accent 5" w:uiPriority="64"/>
-    <w:lsdException w:name="Medium List 1 Accent 5" w:uiPriority="65"/>
-    <w:lsdException w:name="Medium List 2 Accent 5" w:uiPriority="66"/>
-    <w:lsdException w:name="Medium Grid 1 Accent 5" w:uiPriority="67"/>
-    <w:lsdException w:name="Medium Grid 2 Accent 5" w:uiPriority="68"/>
-    <w:lsdException w:name="Medium Grid 3 Accent 5" w:uiPriority="69"/>
-    <w:lsdException w:name="Dark List Accent 5" w:uiPriority="70"/>
-    <w:lsdException w:name="Colorful Shading Accent 5" w:uiPriority="71"/>
-    <w:lsdException w:name="Colorful List Accent 5" w:uiPriority="72"/>
-    <w:lsdException w:name="Colorful Grid Accent 5" w:uiPriority="73"/>
-    <w:lsdException w:name="Light Shading Accent 6" w:uiPriority="60"/>
-    <w:lsdException w:name="Light List Accent 6" w:uiPriority="61"/>
-    <w:lsdException w:name="Light Grid Accent 6" w:uiPriority="62"/>
-    <w:lsdException w:name="Medium Shading 1 Accent 6" w:uiPriority="63"/>
-    <w:lsdException w:name="Medium Shading 2 Accent 6" w:uiPriority="64"/>
-    <w:lsdException w:name="Medium List 1 Accent 6" w:uiPriority="65"/>
-    <w:lsdException w:name="Medium List 2 Accent 6" w:uiPriority="66"/>
-    <w:lsdException w:name="Medium Grid 1 Accent 6" w:uiPriority="67"/>
-    <w:lsdException w:name="Medium Grid 2 Accent 6" w:uiPriority="68"/>
-    <w:lsdException w:name="Medium Grid 3 Accent 6" w:uiPriority="69"/>
-    <w:lsdException w:name="Dark List Accent 6" w:uiPriority="70"/>
-    <w:lsdException w:name="Colorful Shading Accent 6" w:uiPriority="71"/>
-    <w:lsdException w:name="Colorful List Accent 6" w:uiPriority="72"/>
-    <w:lsdException w:name="Colorful Grid Accent 6" w:uiPriority="73"/>
-    <w:lsdException w:name="Subtle Emphasis" w:uiPriority="19" w:qFormat="1"/>
-    <w:lsdException w:name="Intense Emphasis" w:uiPriority="21" w:qFormat="1"/>
-    <w:lsdException w:name="Subtle Reference" w:uiPriority="31" w:qFormat="1"/>
-    <w:lsdException w:name="Intense Reference" w:uiPriority="32" w:qFormat="1"/>
-    <w:lsdException w:name="Book Title" w:uiPriority="33" w:qFormat="1"/>
-    <w:lsdException w:name="Bibliography" w:semiHidden="1" w:uiPriority="37" w:unhideWhenUsed="1"/>
-    <w:lsdException w:name="TOC Heading" w:semiHidden="1" w:uiPriority="39" w:unhideWhenUsed="1" w:qFormat="1"/>
-    <w:lsdException w:name="Plain Table 1" w:uiPriority="41"/>
-    <w:lsdException w:name="Plain Table 2" w:uiPriority="42"/>
-    <w:lsdException w:name="Plain Table 3" w:uiPriority="43"/>
-    <w:lsdException w:name="Plain Table 4" w:uiPriority="44"/>
-    <w:lsdException w:name="Plain Table 5" w:uiPriority="45"/>
-    <w:lsdException w:name="Grid Table Light" w:uiPriority="40"/>
-    <w:lsdException w:name="Grid Table 1 Light" w:uiPriority="46"/>
-    <w:lsdException w:name="Grid Table 2" w:uiPriority="47"/>
-    <w:lsdException w:name="Grid Table 3" w:uiPriority="48"/>
-    <w:lsdException w:name="Grid Table 4" w:uiPriority="49"/>
-    <w:lsdException w:name="Grid Table 5 Dark" w:uiPriority="50"/>
-    <w:lsdException w:name="Grid Table 6 Colorful" w:uiPriority="51"/>
-    <w:lsdException w:name="Grid Table 7 Colorful" w:uiPriority="52"/>
-    <w:lsdException w:name="Grid Table 1 Light Accent 1" w:uiPriority="46"/>
-    <w:lsdException w:name="Grid Table 2 Accent 1" w:uiPriority="47"/>
-    <w:lsdException w:name="Grid Table 3 Accent 1" w:uiPriority="48"/>
-    <w:lsdException w:name="Grid Table 4 Accent 1" w:uiPriority="49"/>
-    <w:lsdException w:name="Grid Table 5 Dark Accent 1" w:uiPriority="50"/>
-    <w:lsdException w:name="Grid Table 6 Colorful Accent 1" w:uiPriority="51"/>
-    <w:lsdException w:name="Grid Table 7 Colorful Accent 1" w:uiPriority="52"/>
-    <w:lsdException w:name="Grid Table 1 Light Accent 2" w:uiPriority="46"/>
-    <w:lsdException w:name="Grid Table 2 Accent 2" w:uiPriority="47"/>
-    <w:lsdException w:name="Grid Table 3 Accent 2" w:uiPriority="48"/>
-    <w:lsdException w:name="Grid Table 4 Accent 2" w:uiPriority="49"/>
-    <w:lsdException w:name="Grid Table 5 Dark Accent 2" w:uiPriority="50"/>
-    <w:lsdException w:name="Grid Table 6 Colorful Accent 2" w:uiPriority="51"/>
-    <w:lsdException w:name="Grid Table 7 Colorful Accent 2" w:uiPriority="52"/>
-    <w:lsdException w:name="Grid Table 1 Light Accent 3" w:uiPriority="46"/>
-    <w:lsdException w:name="Grid Table 2 Accent 3" w:uiPriority="47"/>
-    <w:lsdException w:name="Grid Table 3 Accent 3" w:uiPriority="48"/>
-    <w:lsdException w:name="Grid Table 4 Accent 3" w:uiPriority="49"/>
-    <w:lsdException w:name="Grid Table 5 Dark Accent 3" w:uiPriority="50"/>
-    <w:lsdException w:name="Grid Table 6 Colorful Accent 3" w:uiPriority="51"/>
-    <w:lsdException w:name="Grid Table 7 Colorful Accent 3" w:uiPriority="52"/>
-    <w:lsdException w:name="Grid Table 1 Light Accent 4" w:uiPriority="46"/>
-    <w:lsdException w:name="Grid Table 2 Accent 4" w:uiPriority="47"/>
-    <w:lsdException w:name="Grid Table 3 Accent 4" w:uiPriority="48"/>
-    <w:lsdException w:name="Grid Table 4 Accent 4" w:uiPriority="49"/>
-    <w:lsdException w:name="Grid Table 5 Dark Accent 4" w:uiPriority="50"/>
-    <w:lsdException w:name="Grid Table 6 Colorful Accent 4" w:uiPriority="51"/>
-    <w:lsdException w:name="Grid Table 7 Colorful Accent 4" w:uiPriority="52"/>
-    <w:lsdException w:name="Grid Table 1 Light Accent 5" w:uiPriority="46"/>
-    <w:lsdException w:name="Grid Table 2 Accent 5" w:uiPriority="47"/>
-    <w:lsdException w:name="Grid Table 3 Accent 5" w:uiPriority="48"/>
-    <w:lsdException w:name="Grid Table 4 Accent 5" w:uiPriority="49"/>
-    <w:lsdException w:name="Grid Table 5 Dark Accent 5" w:uiPriority="50"/>
-    <w:lsdException w:name="Grid Table 6 Colorful Accent 5" w:uiPriority="51"/>
-    <w:lsdException w:name="Grid Table 7 Colorful Accent 5" w:uiPriority="52"/>
-    <w:lsdException w:name="Grid Table 1 Light Accent 6" w:uiPriority="46"/>
-    <w:lsdException w:name="Grid Table 2 Accent 6" w:uiPriority="47"/>
-    <w:lsdException w:name="Grid Table 3 Accent 6" w:uiPriority="48"/>
-    <w:lsdException w:name="Grid Table 4 Accent 6" w:uiPriority="49"/>
-    <w:lsdException w:name="Grid Table 5 Dark Accent 6" w:uiPriority="50"/>
-    <w:lsdException w:name="Grid Table 6 Colorful Accent 6" w:uiPriority="51"/>
-    <w:lsdException w:name="Grid Table 7 Colorful Accent 6" w:uiPriority="52"/>
-    <w:lsdException w:name="List Table 1 Light" w:uiPriority="46"/>
-    <w:lsdException w:name="List Table 2" w:uiPriority="47"/>
-    <w:lsdException w:name="List Table 3" w:uiPriority="48"/>
-    <w:lsdException w:name="List Table 4" w:uiPriority="49"/>
-    <w:lsdException w:name="List Table 5 Dark" w:uiPriority="50"/>
-    <w:lsdException w:name="List Table 6 Colorful" w:uiPriority="51"/>
-    <w:lsdException w:name="List Table 7 Colorful" w:uiPriority="52"/>
-    <w:lsdException w:name="List Table 1 Light Accent 1" w:uiPriority="46"/>
-    <w:lsdException w:name="List Table 2 Accent 1" w:uiPriority="47"/>
-    <w:lsdException w:name="List Table 3 Accent 1" w:uiPriority="48"/>
-    <w:lsdException w:name="List Table 4 Accent 1" w:uiPriority="49"/>
-    <w:lsdException w:name="List Table 5 Dark Accent 1" w:uiPriority="50"/>
-    <w:lsdException w:name="List Table 6 Colorful Accent 1" w:uiPriority="51"/>
-    <w:lsdException w:name="List Table 7 Colorful Accent 1" w:uiPriority="52"/>
-    <w:lsdException w:name="List Table 1 Light Accent 2" w:uiPriority="46"/>
-    <w:lsdException w:name="List Table 2 Accent 2" w:uiPriority="47"/>
-    <w:lsdException w:name="List Table 3 Accent 2" w:uiPriority="48"/>
-    <w:lsdException w:name="List Table 4 Accent 2" w:uiPriority="49"/>
-    <w:lsdException w:name="List Table 5 Dark Accent 2" w:uiPriority="50"/>
-    <w:lsdException w:name="List Table 6 Colorful Accent 2" w:uiPriority="51"/>
-    <w:lsdException w:name="List Table 7 Colorful Accent 2" w:uiPriority="52"/>
-    <w:lsdException w:name="List Table 1 Light Accent 3" w:uiPriority="46"/>
-    <w:lsdException w:name="List Table 2 Accent 3" w:uiPriority="47"/>
-    <w:lsdException w:name="List Table 3 Accent 3" w:uiPriority="48"/>
-    <w:lsdException w:name="List Table 4 Accent 3" w:uiPriority="49"/>
-    <w:lsdException w:name="List Table 5 Dark Accent 3" w:uiPriority="50"/>
-    <w:lsdException w:name="List Table 6 Colorful Accent 3" w:uiPriority="51"/>
-    <w:lsdException w:name="List Table 7 Colorful Accent 3" w:uiPriority="52"/>
-    <w:lsdException w:name="List Table 1 Light Accent 4" w:uiPriority="46"/>
-    <w:lsdException w:name="List Table 2 Accent 4" w:uiPriority="47"/>
-    <w:lsdException w:name="List Table 3 Accent 4" w:uiPriority="48"/>
-    <w:lsdException w:name="List Table 4 Accent 4" w:uiPriority="49"/>
-    <w:lsdException w:name="List Table 5 Dark Accent 4" w:uiPriority="50"/>
-    <w:lsdException w:name="List Table 6 Colorful Accent 4" w:uiPriority="51"/>
-    <w:lsdException w:name="List Table 7 Colorful Accent 4" w:uiPriority="52"/>
-    <w:lsdException w:name="List Table 1 Light Accent 5" w:uiPriority="46"/>
-    <w:lsdException w:name="List Table 2 Accent 5" w:uiPriority="47"/>
-    <w:lsdException w:name="List Table 3 Accent 5" w:uiPriority="48"/>
-    <w:lsdException w:name="List Table 4 Accent 5" w:uiPriority="49"/>
-    <w:lsdException w:name="List Table 5 Dark Accent 5" w:uiPriority="50"/>
-    <w:lsdException w:name="List Table 6 Colorful Accent 5" w:uiPriority="51"/>
-    <w:lsdException w:name="List Table 7 Colorful Accent 5" w:uiPriority="52"/>
-    <w:lsdException w:name="List Table 1 Light Accent 6" w:uiPriority="46"/>
-    <w:lsdException w:name="List Table 2 Accent 6" w:uiPriority="47"/>
-    <w:lsdException w:name="List Table 3 Accent 6" w:uiPriority="48"/>
-    <w:lsdException w:name="List Table 4 Accent 6" w:uiPriority="49"/>
-    <w:lsdException w:name="List Table 5 Dark Accent 6" w:uiPriority="50"/>
-    <w:lsdException w:name="List Table 6 Colorful Accent 6" w:uiPriority="51"/>
-    <w:lsdException w:name="List Table 7 Colorful Accent 6" w:uiPriority="52"/>
-    <w:lsdException w:name="Mention" w:semiHidden="1" w:unhideWhenUsed="1"/>
-    <w:lsdException w:name="Smart Hyperlink" w:semiHidden="1" w:unhideWhenUsed="1"/>
-    <w:lsdException w:name="Hashtag" w:semiHidden="1" w:unhideWhenUsed="1"/>
-    <w:lsdException w:name="Unresolved Mention" w:semiHidden="1" w:unhideWhenUsed="1"/>
-    <w:lsdException w:name="Smart Link" w:semiHidden="1" w:unhideWhenUsed="1"/>
+  <w:latentStyles w:count="260" w:defQFormat="0" w:defUnhideWhenUsed="1" w:defSemiHidden="1" w:defUIPriority="99" w:defLockedState="0">
+    <w:lsdException w:qFormat="1" w:unhideWhenUsed="0" w:uiPriority="0" w:semiHidden="0" w:name="Normal"/>
+    <w:lsdException w:qFormat="1" w:unhideWhenUsed="0" w:uiPriority="9" w:semiHidden="0" w:name="heading 1"/>
+    <w:lsdException w:qFormat="1" w:uiPriority="9" w:name="heading 2"/>
+    <w:lsdException w:qFormat="1" w:uiPriority="9" w:name="heading 3"/>
+    <w:lsdException w:qFormat="1" w:uiPriority="9" w:name="heading 4"/>
+    <w:lsdException w:qFormat="1" w:uiPriority="9" w:name="heading 5"/>
+    <w:lsdException w:qFormat="1" w:uiPriority="9" w:name="heading 6"/>
+    <w:lsdException w:qFormat="1" w:uiPriority="9" w:name="heading 7"/>
+    <w:lsdException w:qFormat="1" w:uiPriority="9" w:name="heading 8"/>
+    <w:lsdException w:qFormat="1" w:uiPriority="9" w:name="heading 9"/>
+    <w:lsdException w:uiPriority="99" w:name="index 1"/>
+    <w:lsdException w:uiPriority="99" w:name="index 2"/>
+    <w:lsdException w:uiPriority="99" w:name="index 3"/>
+    <w:lsdException w:uiPriority="99" w:name="index 4"/>
+    <w:lsdException w:uiPriority="99" w:name="index 5"/>
+    <w:lsdException w:uiPriority="99" w:name="index 6"/>
+    <w:lsdException w:uiPriority="99" w:name="index 7"/>
+    <w:lsdException w:uiPriority="99" w:name="index 8"/>
+    <w:lsdException w:uiPriority="99" w:name="index 9"/>
+    <w:lsdException w:uiPriority="39" w:name="toc 1"/>
+    <w:lsdException w:uiPriority="39" w:name="toc 2"/>
+    <w:lsdException w:uiPriority="39" w:name="toc 3"/>
+    <w:lsdException w:uiPriority="39" w:name="toc 4"/>
+    <w:lsdException w:uiPriority="39" w:name="toc 5"/>
+    <w:lsdException w:uiPriority="39" w:name="toc 6"/>
+    <w:lsdException w:uiPriority="39" w:name="toc 7"/>
+    <w:lsdException w:uiPriority="39" w:name="toc 8"/>
+    <w:lsdException w:uiPriority="39" w:name="toc 9"/>
+    <w:lsdException w:uiPriority="99" w:name="Normal Indent"/>
+    <w:lsdException w:uiPriority="99" w:name="footnote text"/>
+    <w:lsdException w:uiPriority="99" w:name="annotation text"/>
+    <w:lsdException w:uiPriority="99" w:name="header"/>
+    <w:lsdException w:uiPriority="99" w:name="footer"/>
+    <w:lsdException w:uiPriority="99" w:name="index heading"/>
+    <w:lsdException w:qFormat="1" w:uiPriority="35" w:name="caption"/>
+    <w:lsdException w:uiPriority="99" w:name="table of figures"/>
+    <w:lsdException w:uiPriority="99" w:name="envelope address"/>
+    <w:lsdException w:uiPriority="99" w:name="envelope return"/>
+    <w:lsdException w:uiPriority="99" w:name="footnote reference"/>
+    <w:lsdException w:uiPriority="99" w:name="annotation reference"/>
+    <w:lsdException w:uiPriority="99" w:name="line number"/>
+    <w:lsdException w:uiPriority="99" w:name="page number"/>
+    <w:lsdException w:uiPriority="99" w:name="endnote reference"/>
+    <w:lsdException w:uiPriority="99" w:name="endnote text"/>
+    <w:lsdException w:uiPriority="99" w:name="table of authorities"/>
+    <w:lsdException w:uiPriority="99" w:name="macro"/>
+    <w:lsdException w:uiPriority="99" w:name="toa heading"/>
+    <w:lsdException w:uiPriority="99" w:name="List"/>
+    <w:lsdException w:uiPriority="99" w:name="List Bullet"/>
+    <w:lsdException w:uiPriority="99" w:name="List Number"/>
+    <w:lsdException w:uiPriority="99" w:name="List 2"/>
+    <w:lsdException w:uiPriority="99" w:name="List 3"/>
+    <w:lsdException w:uiPriority="99" w:name="List 4"/>
+    <w:lsdException w:uiPriority="99" w:name="List 5"/>
+    <w:lsdException w:uiPriority="99" w:name="List Bullet 2"/>
+    <w:lsdException w:uiPriority="99" w:name="List Bullet 3"/>
+    <w:lsdException w:uiPriority="99" w:name="List Bullet 4"/>
+    <w:lsdException w:uiPriority="99" w:name="List Bullet 5"/>
+    <w:lsdException w:uiPriority="99" w:name="List Number 2"/>
+    <w:lsdException w:uiPriority="99" w:name="List Number 3"/>
+    <w:lsdException w:uiPriority="99" w:name="List Number 4"/>
+    <w:lsdException w:uiPriority="99" w:name="List Number 5"/>
+    <w:lsdException w:qFormat="1" w:unhideWhenUsed="0" w:uiPriority="10" w:semiHidden="0" w:name="Title"/>
+    <w:lsdException w:uiPriority="99" w:name="Closing"/>
+    <w:lsdException w:uiPriority="99" w:name="Signature"/>
+    <w:lsdException w:uiPriority="1" w:name="Default Paragraph Font"/>
+    <w:lsdException w:uiPriority="99" w:name="Body Text"/>
+    <w:lsdException w:uiPriority="99" w:name="Body Text Indent"/>
+    <w:lsdException w:uiPriority="99" w:name="List Continue"/>
+    <w:lsdException w:uiPriority="99" w:name="List Continue 2"/>
+    <w:lsdException w:uiPriority="99" w:name="List Continue 3"/>
+    <w:lsdException w:uiPriority="99" w:name="List Continue 4"/>
+    <w:lsdException w:uiPriority="99" w:name="List Continue 5"/>
+    <w:lsdException w:uiPriority="99" w:name="Message Header"/>
+    <w:lsdException w:qFormat="1" w:unhideWhenUsed="0" w:uiPriority="11" w:semiHidden="0" w:name="Subtitle"/>
+    <w:lsdException w:uiPriority="99" w:name="Salutation"/>
+    <w:lsdException w:uiPriority="99" w:name="Date"/>
+    <w:lsdException w:uiPriority="99" w:name="Body Text First Indent"/>
+    <w:lsdException w:uiPriority="99" w:name="Body Text First Indent 2"/>
+    <w:lsdException w:uiPriority="99" w:name="Note Heading"/>
+    <w:lsdException w:uiPriority="99" w:name="Body Text 2"/>
+    <w:lsdException w:uiPriority="99" w:name="Body Text 3"/>
+    <w:lsdException w:uiPriority="99" w:name="Body Text Indent 2"/>
+    <w:lsdException w:uiPriority="99" w:name="Body Text Indent 3"/>
+    <w:lsdException w:uiPriority="99" w:name="Block Text"/>
+    <w:lsdException w:uiPriority="99" w:name="Hyperlink"/>
+    <w:lsdException w:uiPriority="99" w:name="FollowedHyperlink"/>
+    <w:lsdException w:qFormat="1" w:unhideWhenUsed="0" w:uiPriority="22" w:semiHidden="0" w:name="Strong"/>
+    <w:lsdException w:qFormat="1" w:unhideWhenUsed="0" w:uiPriority="20" w:semiHidden="0" w:name="Emphasis"/>
+    <w:lsdException w:uiPriority="99" w:name="Document Map"/>
+    <w:lsdException w:uiPriority="99" w:name="Plain Text"/>
+    <w:lsdException w:uiPriority="99" w:name="E-mail Signature"/>
+    <w:lsdException w:uiPriority="99" w:name="Normal (Web)"/>
+    <w:lsdException w:uiPriority="99" w:name="HTML Acronym"/>
+    <w:lsdException w:uiPriority="99" w:name="HTML Address"/>
+    <w:lsdException w:uiPriority="99" w:name="HTML Cite"/>
+    <w:lsdException w:uiPriority="99" w:name="HTML Code"/>
+    <w:lsdException w:uiPriority="99" w:name="HTML Definition"/>
+    <w:lsdException w:uiPriority="99" w:name="HTML Keyboard"/>
+    <w:lsdException w:uiPriority="99" w:name="HTML Preformatted"/>
+    <w:lsdException w:uiPriority="99" w:name="HTML Sample"/>
+    <w:lsdException w:uiPriority="99" w:name="HTML Typewriter"/>
+    <w:lsdException w:uiPriority="99" w:name="HTML Variable"/>
+    <w:lsdException w:qFormat="1" w:uiPriority="99" w:name="Normal Table"/>
+    <w:lsdException w:uiPriority="99" w:name="annotation subject"/>
+    <w:lsdException w:uiPriority="99" w:name="Table Simple 1"/>
+    <w:lsdException w:uiPriority="99" w:name="Table Simple 2"/>
+    <w:lsdException w:uiPriority="99" w:name="Table Simple 3"/>
+    <w:lsdException w:uiPriority="99" w:name="Table Classic 1"/>
+    <w:lsdException w:uiPriority="99" w:name="Table Classic 2"/>
+    <w:lsdException w:uiPriority="99" w:name="Table Classic 3"/>
+    <w:lsdException w:uiPriority="99" w:name="Table Classic 4"/>
+    <w:lsdException w:uiPriority="99" w:name="Table Colorful 1"/>
+    <w:lsdException w:uiPriority="99" w:name="Table Colorful 2"/>
+    <w:lsdException w:uiPriority="99" w:name="Table Colorful 3"/>
+    <w:lsdException w:uiPriority="99" w:name="Table Columns 1"/>
+    <w:lsdException w:uiPriority="99" w:name="Table Columns 2"/>
+    <w:lsdException w:uiPriority="99" w:name="Table Columns 3"/>
+    <w:lsdException w:uiPriority="99" w:name="Table Columns 4"/>
+    <w:lsdException w:uiPriority="99" w:name="Table Columns 5"/>
+    <w:lsdException w:uiPriority="99" w:name="Table Grid 1"/>
+    <w:lsdException w:uiPriority="99" w:name="Table Grid 2"/>
+    <w:lsdException w:uiPriority="99" w:name="Table Grid 3"/>
+    <w:lsdException w:uiPriority="99" w:name="Table Grid 4"/>
+    <w:lsdException w:uiPriority="99" w:name="Table Grid 5"/>
+    <w:lsdException w:uiPriority="99" w:name="Table Grid 6"/>
+    <w:lsdException w:uiPriority="99" w:name="Table Grid 7"/>
+    <w:lsdException w:uiPriority="99" w:name="Table Grid 8"/>
+    <w:lsdException w:uiPriority="99" w:name="Table List 1"/>
+    <w:lsdException w:uiPriority="99" w:name="Table List 2"/>
+    <w:lsdException w:uiPriority="99" w:name="Table List 3"/>
+    <w:lsdException w:uiPriority="99" w:name="Table List 4"/>
+    <w:lsdException w:uiPriority="99" w:name="Table List 5"/>
+    <w:lsdException w:uiPriority="99" w:name="Table List 6"/>
+    <w:lsdException w:uiPriority="99" w:name="Table List 7"/>
+    <w:lsdException w:uiPriority="99" w:name="Table List 8"/>
+    <w:lsdException w:uiPriority="99" w:name="Table 3D effects 1"/>
+    <w:lsdException w:uiPriority="99" w:name="Table 3D effects 2"/>
+    <w:lsdException w:uiPriority="99" w:name="Table 3D effects 3"/>
+    <w:lsdException w:uiPriority="99" w:name="Table Contemporary"/>
+    <w:lsdException w:uiPriority="99" w:name="Table Elegant"/>
+    <w:lsdException w:uiPriority="99" w:name="Table Professional"/>
+    <w:lsdException w:uiPriority="99" w:name="Table Subtle 1"/>
+    <w:lsdException w:uiPriority="99" w:name="Table Subtle 2"/>
+    <w:lsdException w:uiPriority="99" w:name="Table Web 1"/>
+    <w:lsdException w:uiPriority="99" w:name="Table Web 2"/>
+    <w:lsdException w:uiPriority="99" w:name="Table Web 3"/>
+    <w:lsdException w:uiPriority="99" w:name="Balloon Text"/>
+    <w:lsdException w:unhideWhenUsed="0" w:uiPriority="39" w:semiHidden="0" w:name="Table Grid"/>
+    <w:lsdException w:uiPriority="99" w:name="Table Theme"/>
+    <w:lsdException w:unhideWhenUsed="0" w:uiPriority="60" w:semiHidden="0" w:name="Light Shading"/>
+    <w:lsdException w:unhideWhenUsed="0" w:uiPriority="61" w:semiHidden="0" w:name="Light List"/>
+    <w:lsdException w:unhideWhenUsed="0" w:uiPriority="62" w:semiHidden="0" w:name="Light Grid"/>
+    <w:lsdException w:unhideWhenUsed="0" w:uiPriority="63" w:semiHidden="0" w:name="Medium Shading 1"/>
+    <w:lsdException w:unhideWhenUsed="0" w:uiPriority="64" w:semiHidden="0" w:name="Medium Shading 2"/>
+    <w:lsdException w:unhideWhenUsed="0" w:uiPriority="65" w:semiHidden="0" w:name="Medium List 1"/>
+    <w:lsdException w:unhideWhenUsed="0" w:uiPriority="66" w:semiHidden="0" w:name="Medium List 2"/>
+    <w:lsdException w:unhideWhenUsed="0" w:uiPriority="67" w:semiHidden="0" w:name="Medium Grid 1"/>
+    <w:lsdException w:unhideWhenUsed="0" w:uiPriority="68" w:semiHidden="0" w:name="Medium Grid 2"/>
+    <w:lsdException w:unhideWhenUsed="0" w:uiPriority="69" w:semiHidden="0" w:name="Medium Grid 3"/>
+    <w:lsdException w:unhideWhenUsed="0" w:uiPriority="70" w:semiHidden="0" w:name="Dark List"/>
+    <w:lsdException w:unhideWhenUsed="0" w:uiPriority="71" w:semiHidden="0" w:name="Colorful Shading"/>
+    <w:lsdException w:unhideWhenUsed="0" w:uiPriority="72" w:semiHidden="0" w:name="Colorful List"/>
+    <w:lsdException w:unhideWhenUsed="0" w:uiPriority="73" w:semiHidden="0" w:name="Colorful Grid"/>
+    <w:lsdException w:unhideWhenUsed="0" w:uiPriority="60" w:semiHidden="0" w:name="Light Shading Accent 1"/>
+    <w:lsdException w:unhideWhenUsed="0" w:uiPriority="61" w:semiHidden="0" w:name="Light List Accent 1"/>
+    <w:lsdException w:unhideWhenUsed="0" w:uiPriority="62" w:semiHidden="0" w:name="Light Grid Accent 1"/>
+    <w:lsdException w:unhideWhenUsed="0" w:uiPriority="63" w:semiHidden="0" w:name="Medium Shading 1 Accent 1"/>
+    <w:lsdException w:unhideWhenUsed="0" w:uiPriority="64" w:semiHidden="0" w:name="Medium Shading 2 Accent 1"/>
+    <w:lsdException w:unhideWhenUsed="0" w:uiPriority="65" w:semiHidden="0" w:name="Medium List 1 Accent 1"/>
+    <w:lsdException w:unhideWhenUsed="0" w:uiPriority="66" w:semiHidden="0" w:name="Medium List 2 Accent 1"/>
+    <w:lsdException w:unhideWhenUsed="0" w:uiPriority="67" w:semiHidden="0" w:name="Medium Grid 1 Accent 1"/>
+    <w:lsdException w:unhideWhenUsed="0" w:uiPriority="68" w:semiHidden="0" w:name="Medium Grid 2 Accent 1"/>
+    <w:lsdException w:unhideWhenUsed="0" w:uiPriority="69" w:semiHidden="0" w:name="Medium Grid 3 Accent 1"/>
+    <w:lsdException w:unhideWhenUsed="0" w:uiPriority="70" w:semiHidden="0" w:name="Dark List Accent 1"/>
+    <w:lsdException w:unhideWhenUsed="0" w:uiPriority="71" w:semiHidden="0" w:name="Colorful Shading Accent 1"/>
+    <w:lsdException w:unhideWhenUsed="0" w:uiPriority="72" w:semiHidden="0" w:name="Colorful List Accent 1"/>
+    <w:lsdException w:unhideWhenUsed="0" w:uiPriority="73" w:semiHidden="0" w:name="Colorful Grid Accent 1"/>
+    <w:lsdException w:unhideWhenUsed="0" w:uiPriority="60" w:semiHidden="0" w:name="Light Shading Accent 2"/>
+    <w:lsdException w:unhideWhenUsed="0" w:uiPriority="61" w:semiHidden="0" w:name="Light List Accent 2"/>
+    <w:lsdException w:unhideWhenUsed="0" w:uiPriority="62" w:semiHidden="0" w:name="Light Grid Accent 2"/>
+    <w:lsdException w:unhideWhenUsed="0" w:uiPriority="63" w:semiHidden="0" w:name="Medium Shading 1 Accent 2"/>
+    <w:lsdException w:unhideWhenUsed="0" w:uiPriority="64" w:semiHidden="0" w:name="Medium Shading 2 Accent 2"/>
+    <w:lsdException w:unhideWhenUsed="0" w:uiPriority="65" w:semiHidden="0" w:name="Medium List 1 Accent 2"/>
+    <w:lsdException w:unhideWhenUsed="0" w:uiPriority="66" w:semiHidden="0" w:name="Medium List 2 Accent 2"/>
+    <w:lsdException w:unhideWhenUsed="0" w:uiPriority="67" w:semiHidden="0" w:name="Medium Grid 1 Accent 2"/>
+    <w:lsdException w:unhideWhenUsed="0" w:uiPriority="68" w:semiHidden="0" w:name="Medium Grid 2 Accent 2"/>
+    <w:lsdException w:unhideWhenUsed="0" w:uiPriority="69" w:semiHidden="0" w:name="Medium Grid 3 Accent 2"/>
+    <w:lsdException w:unhideWhenUsed="0" w:uiPriority="70" w:semiHidden="0" w:name="Dark List Accent 2"/>
+    <w:lsdException w:unhideWhenUsed="0" w:uiPriority="71" w:semiHidden="0" w:name="Colorful Shading Accent 2"/>
+    <w:lsdException w:unhideWhenUsed="0" w:uiPriority="72" w:semiHidden="0" w:name="Colorful List Accent 2"/>
+    <w:lsdException w:unhideWhenUsed="0" w:uiPriority="73" w:semiHidden="0" w:name="Colorful Grid Accent 2"/>
+    <w:lsdException w:unhideWhenUsed="0" w:uiPriority="60" w:semiHidden="0" w:name="Light Shading Accent 3"/>
+    <w:lsdException w:unhideWhenUsed="0" w:uiPriority="61" w:semiHidden="0" w:name="Light List Accent 3"/>
+    <w:lsdException w:unhideWhenUsed="0" w:uiPriority="62" w:semiHidden="0" w:name="Light Grid Accent 3"/>
+    <w:lsdException w:unhideWhenUsed="0" w:uiPriority="63" w:semiHidden="0" w:name="Medium Shading 1 Accent 3"/>
+    <w:lsdException w:unhideWhenUsed="0" w:uiPriority="64" w:semiHidden="0" w:name="Medium Shading 2 Accent 3"/>
+    <w:lsdException w:unhideWhenUsed="0" w:uiPriority="65" w:semiHidden="0" w:name="Medium List 1 Accent 3"/>
+    <w:lsdException w:unhideWhenUsed="0" w:uiPriority="66" w:semiHidden="0" w:name="Medium List 2 Accent 3"/>
+    <w:lsdException w:unhideWhenUsed="0" w:uiPriority="67" w:semiHidden="0" w:name="Medium Grid 1 Accent 3"/>
+    <w:lsdException w:unhideWhenUsed="0" w:uiPriority="68" w:semiHidden="0" w:name="Medium Grid 2 Accent 3"/>
+    <w:lsdException w:unhideWhenUsed="0" w:uiPriority="69" w:semiHidden="0" w:name="Medium Grid 3 Accent 3"/>
+    <w:lsdException w:unhideWhenUsed="0" w:uiPriority="70" w:semiHidden="0" w:name="Dark List Accent 3"/>
+    <w:lsdException w:unhideWhenUsed="0" w:uiPriority="71" w:semiHidden="0" w:name="Colorful Shading Accent 3"/>
+    <w:lsdException w:unhideWhenUsed="0" w:uiPriority="72" w:semiHidden="0" w:name="Colorful List Accent 3"/>
+    <w:lsdException w:unhideWhenUsed="0" w:uiPriority="73" w:semiHidden="0" w:name="Colorful Grid Accent 3"/>
+    <w:lsdException w:unhideWhenUsed="0" w:uiPriority="60" w:semiHidden="0" w:name="Light Shading Accent 4"/>
+    <w:lsdException w:unhideWhenUsed="0" w:uiPriority="61" w:semiHidden="0" w:name="Light List Accent 4"/>
+    <w:lsdException w:unhideWhenUsed="0" w:uiPriority="62" w:semiHidden="0" w:name="Light Grid Accent 4"/>
+    <w:lsdException w:unhideWhenUsed="0" w:uiPriority="63" w:semiHidden="0" w:name="Medium Shading 1 Accent 4"/>
+    <w:lsdException w:unhideWhenUsed="0" w:uiPriority="64" w:semiHidden="0" w:name="Medium Shading 2 Accent 4"/>
+    <w:lsdException w:unhideWhenUsed="0" w:uiPriority="65" w:semiHidden="0" w:name="Medium List 1 Accent 4"/>
+    <w:lsdException w:unhideWhenUsed="0" w:uiPriority="66" w:semiHidden="0" w:name="Medium List 2 Accent 4"/>
+    <w:lsdException w:unhideWhenUsed="0" w:uiPriority="67" w:semiHidden="0" w:name="Medium Grid 1 Accent 4"/>
+    <w:lsdException w:unhideWhenUsed="0" w:uiPriority="68" w:semiHidden="0" w:name="Medium Grid 2 Accent 4"/>
+    <w:lsdException w:unhideWhenUsed="0" w:uiPriority="69" w:semiHidden="0" w:name="Medium Grid 3 Accent 4"/>
+    <w:lsdException w:unhideWhenUsed="0" w:uiPriority="70" w:semiHidden="0" w:name="Dark List Accent 4"/>
+    <w:lsdException w:unhideWhenUsed="0" w:uiPriority="71" w:semiHidden="0" w:name="Colorful Shading Accent 4"/>
+    <w:lsdException w:unhideWhenUsed="0" w:uiPriority="72" w:semiHidden="0" w:name="Colorful List Accent 4"/>
+    <w:lsdException w:unhideWhenUsed="0" w:uiPriority="73" w:semiHidden="0" w:name="Colorful Grid Accent 4"/>
+    <w:lsdException w:unhideWhenUsed="0" w:uiPriority="60" w:semiHidden="0" w:name="Light Shading Accent 5"/>
+    <w:lsdException w:unhideWhenUsed="0" w:uiPriority="61" w:semiHidden="0" w:name="Light List Accent 5"/>
+    <w:lsdException w:unhideWhenUsed="0" w:uiPriority="62" w:semiHidden="0" w:name="Light Grid Accent 5"/>
+    <w:lsdException w:unhideWhenUsed="0" w:uiPriority="63" w:semiHidden="0" w:name="Medium Shading 1 Accent 5"/>
+    <w:lsdException w:unhideWhenUsed="0" w:uiPriority="64" w:semiHidden="0" w:name="Medium Shading 2 Accent 5"/>
+    <w:lsdException w:unhideWhenUsed="0" w:uiPriority="65" w:semiHidden="0" w:name="Medium List 1 Accent 5"/>
+    <w:lsdException w:unhideWhenUsed="0" w:uiPriority="66" w:semiHidden="0" w:name="Medium List 2 Accent 5"/>
+    <w:lsdException w:unhideWhenUsed="0" w:uiPriority="67" w:semiHidden="0" w:name="Medium Grid 1 Accent 5"/>
+    <w:lsdException w:unhideWhenUsed="0" w:uiPriority="68" w:semiHidden="0" w:name="Medium Grid 2 Accent 5"/>
+    <w:lsdException w:unhideWhenUsed="0" w:uiPriority="69" w:semiHidden="0" w:name="Medium Grid 3 Accent 5"/>
+    <w:lsdException w:unhideWhenUsed="0" w:uiPriority="70" w:semiHidden="0" w:name="Dark List Accent 5"/>
+    <w:lsdException w:unhideWhenUsed="0" w:uiPriority="71" w:semiHidden="0" w:name="Colorful Shading Accent 5"/>
+    <w:lsdException w:unhideWhenUsed="0" w:uiPriority="72" w:semiHidden="0" w:name="Colorful List Accent 5"/>
+    <w:lsdException w:unhideWhenUsed="0" w:uiPriority="73" w:semiHidden="0" w:name="Colorful Grid Accent 5"/>
+    <w:lsdException w:unhideWhenUsed="0" w:uiPriority="60" w:semiHidden="0" w:name="Light Shading Accent 6"/>
+    <w:lsdException w:unhideWhenUsed="0" w:uiPriority="61" w:semiHidden="0" w:name="Light List Accent 6"/>
+    <w:lsdException w:unhideWhenUsed="0" w:uiPriority="62" w:semiHidden="0" w:name="Light Grid Accent 6"/>
+    <w:lsdException w:unhideWhenUsed="0" w:uiPriority="63" w:semiHidden="0" w:name="Medium Shading 1 Accent 6"/>
+    <w:lsdException w:unhideWhenUsed="0" w:uiPriority="64" w:semiHidden="0" w:name="Medium Shading 2 Accent 6"/>
+    <w:lsdException w:unhideWhenUsed="0" w:uiPriority="65" w:semiHidden="0" w:name="Medium List 1 Accent 6"/>
+    <w:lsdException w:unhideWhenUsed="0" w:uiPriority="66" w:semiHidden="0" w:name="Medium List 2 Accent 6"/>
+    <w:lsdException w:unhideWhenUsed="0" w:uiPriority="67" w:semiHidden="0" w:name="Medium Grid 1 Accent 6"/>
+    <w:lsdException w:unhideWhenUsed="0" w:uiPriority="68" w:semiHidden="0" w:name="Medium Grid 2 Accent 6"/>
+    <w:lsdException w:unhideWhenUsed="0" w:uiPriority="69" w:semiHidden="0" w:name="Medium Grid 3 Accent 6"/>
+    <w:lsdException w:unhideWhenUsed="0" w:uiPriority="70" w:semiHidden="0" w:name="Dark List Accent 6"/>
+    <w:lsdException w:unhideWhenUsed="0" w:uiPriority="71" w:semiHidden="0" w:name="Colorful Shading Accent 6"/>
+    <w:lsdException w:unhideWhenUsed="0" w:uiPriority="72" w:semiHidden="0" w:name="Colorful List Accent 6"/>
+    <w:lsdException w:unhideWhenUsed="0" w:uiPriority="73" w:semiHidden="0" w:name="Colorful Grid Accent 6"/>
   </w:latentStyles>
-  <w:style w:type="paragraph" w:default="1" w:styleId="Normal">
+  <w:style w:type="paragraph" w:default="1" w:styleId="1">
     <w:name w:val="Normal"/>
     <w:qFormat/>
-    <w:rsid w:val="00585BDE"/>
+    <w:uiPriority w:val="0"/>
+    <w:pPr>
+      <w:spacing w:after="160" w:line="259" w:lineRule="auto"/>
+    </w:pPr>
     <w:rPr>
-      <w:lang w:val="en-IN"/>
+      <w:rFonts w:asciiTheme="minorHAnsi" w:hAnsiTheme="minorHAnsi" w:eastAsiaTheme="minorHAnsi" w:cstheme="minorBidi"/>
+      <w:sz w:val="22"/>
+      <w:szCs w:val="22"/>
+      <w:lang w:val="en-IN" w:eastAsia="en-US" w:bidi="ar-SA"/>
     </w:rPr>
   </w:style>
-  <w:style w:type="paragraph" w:styleId="Heading1">
+  <w:style w:type="paragraph" w:styleId="2">
     <w:name w:val="heading 1"/>
-    <w:basedOn w:val="Normal"/>
-    <w:next w:val="Normal"/>
-    <w:link w:val="Heading1Char"/>
+    <w:basedOn w:val="1"/>
+    <w:next w:val="1"/>
+    <w:link w:val="6"/>
+    <w:qFormat/>
     <w:uiPriority w:val="9"/>
-    <w:qFormat/>
-    <w:rsid w:val="00585BDE"/>
     <w:pPr>
       <w:keepNext/>
       <w:keepLines/>
@@ -3554,25 +2802,25 @@
       <w:outlineLvl w:val="0"/>
     </w:pPr>
     <w:rPr>
-      <w:rFonts w:asciiTheme="majorHAnsi" w:eastAsiaTheme="majorEastAsia" w:hAnsiTheme="majorHAnsi" w:cstheme="majorBidi"/>
-      <w:color w:val="2F5496" w:themeColor="accent1" w:themeShade="BF"/>
+      <w:rFonts w:asciiTheme="majorHAnsi" w:hAnsiTheme="majorHAnsi" w:eastAsiaTheme="majorEastAsia" w:cstheme="majorBidi"/>
+      <w:color w:val="2F5597" w:themeColor="accent1" w:themeShade="BF"/>
       <w:sz w:val="32"/>
       <w:szCs w:val="32"/>
     </w:rPr>
   </w:style>
-  <w:style w:type="character" w:default="1" w:styleId="DefaultParagraphFont">
+  <w:style w:type="character" w:default="1" w:styleId="3">
     <w:name w:val="Default Paragraph Font"/>
-    <w:uiPriority w:val="1"/>
     <w:semiHidden/>
     <w:unhideWhenUsed/>
+    <w:uiPriority w:val="1"/>
   </w:style>
-  <w:style w:type="table" w:default="1" w:styleId="TableNormal">
+  <w:style w:type="table" w:default="1" w:styleId="4">
     <w:name w:val="Normal Table"/>
-    <w:uiPriority w:val="99"/>
     <w:semiHidden/>
     <w:unhideWhenUsed/>
+    <w:qFormat/>
+    <w:uiPriority w:val="99"/>
     <w:tblPr>
-      <w:tblInd w:w="0" w:type="dxa"/>
       <w:tblCellMar>
         <w:top w:w="0" w:type="dxa"/>
         <w:left w:w="108" w:type="dxa"/>
@@ -3581,35 +2829,28 @@
       </w:tblCellMar>
     </w:tblPr>
   </w:style>
-  <w:style w:type="numbering" w:default="1" w:styleId="NoList">
-    <w:name w:val="No List"/>
-    <w:uiPriority w:val="99"/>
-    <w:semiHidden/>
-    <w:unhideWhenUsed/>
+  <w:style w:type="character" w:styleId="5">
+    <w:name w:val="Strong"/>
+    <w:basedOn w:val="3"/>
+    <w:qFormat/>
+    <w:uiPriority w:val="22"/>
+    <w:rPr>
+      <w:b/>
+      <w:bCs/>
+    </w:rPr>
   </w:style>
-  <w:style w:type="character" w:customStyle="1" w:styleId="Heading1Char">
+  <w:style w:type="character" w:customStyle="1" w:styleId="6">
     <w:name w:val="Heading 1 Char"/>
-    <w:basedOn w:val="DefaultParagraphFont"/>
-    <w:link w:val="Heading1"/>
+    <w:basedOn w:val="3"/>
+    <w:link w:val="2"/>
+    <w:qFormat/>
     <w:uiPriority w:val="9"/>
-    <w:rsid w:val="00585BDE"/>
     <w:rPr>
-      <w:rFonts w:asciiTheme="majorHAnsi" w:eastAsiaTheme="majorEastAsia" w:hAnsiTheme="majorHAnsi" w:cstheme="majorBidi"/>
-      <w:color w:val="2F5496" w:themeColor="accent1" w:themeShade="BF"/>
+      <w:rFonts w:asciiTheme="majorHAnsi" w:hAnsiTheme="majorHAnsi" w:eastAsiaTheme="majorEastAsia" w:cstheme="majorBidi"/>
+      <w:color w:val="2F5597" w:themeColor="accent1" w:themeShade="BF"/>
       <w:sz w:val="32"/>
       <w:szCs w:val="32"/>
       <w:lang w:val="en-IN"/>
-    </w:rPr>
-  </w:style>
-  <w:style w:type="character" w:styleId="Strong">
-    <w:name w:val="Strong"/>
-    <w:basedOn w:val="DefaultParagraphFont"/>
-    <w:uiPriority w:val="22"/>
-    <w:qFormat/>
-    <w:rsid w:val="00585BDE"/>
-    <w:rPr>
-      <w:b/>
-      <w:bCs/>
     </w:rPr>
   </w:style>
 </w:styles>
@@ -3658,7 +2899,7 @@
     </a:clrScheme>
     <a:fontScheme name="Office">
       <a:majorFont>
-        <a:latin typeface="Calibri Light" panose="020F0302020204030204"/>
+        <a:latin typeface="Calibri Light"/>
         <a:ea typeface=""/>
         <a:cs typeface=""/>
         <a:font script="Jpan" typeface="游ゴシック Light"/>
@@ -3691,26 +2932,9 @@
         <a:font script="Viet" typeface="Times New Roman"/>
         <a:font script="Uigh" typeface="Microsoft Uighur"/>
         <a:font script="Geor" typeface="Sylfaen"/>
-        <a:font script="Armn" typeface="Arial"/>
-        <a:font script="Bugi" typeface="Leelawadee UI"/>
-        <a:font script="Bopo" typeface="Microsoft JhengHei"/>
-        <a:font script="Java" typeface="Javanese Text"/>
-        <a:font script="Lisu" typeface="Segoe UI"/>
-        <a:font script="Mymr" typeface="Myanmar Text"/>
-        <a:font script="Nkoo" typeface="Ebrima"/>
-        <a:font script="Olck" typeface="Nirmala UI"/>
-        <a:font script="Osma" typeface="Ebrima"/>
-        <a:font script="Phag" typeface="Phagspa"/>
-        <a:font script="Syrn" typeface="Estrangelo Edessa"/>
-        <a:font script="Syrj" typeface="Estrangelo Edessa"/>
-        <a:font script="Syre" typeface="Estrangelo Edessa"/>
-        <a:font script="Sora" typeface="Nirmala UI"/>
-        <a:font script="Tale" typeface="Microsoft Tai Le"/>
-        <a:font script="Talu" typeface="Microsoft New Tai Lue"/>
-        <a:font script="Tfng" typeface="Ebrima"/>
       </a:majorFont>
       <a:minorFont>
-        <a:latin typeface="Calibri" panose="020F0502020204030204"/>
+        <a:latin typeface="Calibri"/>
         <a:ea typeface=""/>
         <a:cs typeface=""/>
         <a:font script="Jpan" typeface="游明朝"/>
@@ -3743,23 +2967,6 @@
         <a:font script="Viet" typeface="Arial"/>
         <a:font script="Uigh" typeface="Microsoft Uighur"/>
         <a:font script="Geor" typeface="Sylfaen"/>
-        <a:font script="Armn" typeface="Arial"/>
-        <a:font script="Bugi" typeface="Leelawadee UI"/>
-        <a:font script="Bopo" typeface="Microsoft JhengHei"/>
-        <a:font script="Java" typeface="Javanese Text"/>
-        <a:font script="Lisu" typeface="Segoe UI"/>
-        <a:font script="Mymr" typeface="Myanmar Text"/>
-        <a:font script="Nkoo" typeface="Ebrima"/>
-        <a:font script="Olck" typeface="Nirmala UI"/>
-        <a:font script="Osma" typeface="Ebrima"/>
-        <a:font script="Phag" typeface="Phagspa"/>
-        <a:font script="Syrn" typeface="Estrangelo Edessa"/>
-        <a:font script="Syrj" typeface="Estrangelo Edessa"/>
-        <a:font script="Syre" typeface="Estrangelo Edessa"/>
-        <a:font script="Sora" typeface="Nirmala UI"/>
-        <a:font script="Tale" typeface="Microsoft Tai Le"/>
-        <a:font script="Talu" typeface="Microsoft New Tai Lue"/>
-        <a:font script="Tfng" typeface="Ebrima"/>
       </a:minorFont>
     </a:fontScheme>
     <a:fmtScheme name="Office">
@@ -3901,11 +3108,5 @@
     </a:fmtScheme>
   </a:themeElements>
   <a:objectDefaults/>
-  <a:extraClrSchemeLst/>
-  <a:extLst>
-    <a:ext uri="{05A4C25C-085E-4340-85A3-A5531E510DB2}">
-      <thm15:themeFamily xmlns:thm15="http://schemas.microsoft.com/office/thememl/2012/main" name="Office Theme" id="{62F939B6-93AF-4DB8-9C6B-D6C7DFDC589F}" vid="{4A3C46E8-61CC-4603-A589-7422A47A8E4A}"/>
-    </a:ext>
-  </a:extLst>
 </a:theme>
 </file>
</xml_diff>